<commit_message>
week 03 assignments fixed and done
</commit_message>
<xml_diff>
--- a/WDD 430 Group Project - Diogo Rangel Dos Santos.docx
+++ b/WDD 430 Group Project - Diogo Rangel Dos Santos.docx
@@ -84,26 +84,14 @@
         <w:rPr>
           <w:lang w:val="en-US"/>
         </w:rPr>
-        <w:t xml:space="preserve">Group Members </w:t>
-      </w:r>
-      <w:r>
-        <w:rPr>
-          <w:lang w:val="en-US"/>
-        </w:rPr>
-        <w:t>WDD 430 Team 03 - Wednesdays 17:00 (UTC-0</w:t>
+        <w:t xml:space="preserve">Live </w:t>
       </w:r>
       <w:proofErr w:type="gramStart"/>
       <w:r>
         <w:rPr>
           <w:lang w:val="en-US"/>
         </w:rPr>
-        <w:t>)</w:t>
-      </w:r>
-      <w:r>
-        <w:rPr>
-          <w:lang w:val="en-US"/>
-        </w:rPr>
-        <w:t xml:space="preserve"> :</w:t>
+        <w:t>project :</w:t>
       </w:r>
       <w:proofErr w:type="gramEnd"/>
       <w:r>
@@ -112,6 +100,15 @@
         </w:rPr>
         <w:t xml:space="preserve"> </w:t>
       </w:r>
+      <w:hyperlink r:id="rId7" w:history="1">
+        <w:r>
+          <w:rPr>
+            <w:rStyle w:val="Hyperlink"/>
+            <w:lang w:val="en-US"/>
+          </w:rPr>
+          <w:t>https://diogorangel.github.io/WDD430-Group-Project/</w:t>
+        </w:r>
+      </w:hyperlink>
     </w:p>
     <w:p>
       <w:pPr>
@@ -119,73 +116,1539 @@
           <w:lang w:val="en-US"/>
         </w:rPr>
       </w:pPr>
-      <w:r>
-        <w:rPr>
-          <w:lang w:val="en-US"/>
-        </w:rPr>
-        <w:t>Diogo Rangel Dos Santos</w:t>
-      </w:r>
     </w:p>
     <w:p>
       <w:pPr>
         <w:rPr>
-          <w:lang w:val="en-US"/>
-        </w:rPr>
-      </w:pPr>
-      <w:r>
-        <w:rPr>
-          <w:lang w:val="en-US"/>
-        </w:rPr>
-        <w:t>User Story</w:t>
+          <w:b/>
+          <w:bCs/>
+          <w:lang w:val="en-US"/>
+        </w:rPr>
+      </w:pPr>
+      <w:r>
+        <w:rPr>
+          <w:b/>
+          <w:bCs/>
+          <w:lang w:val="en-US"/>
+        </w:rPr>
+        <w:t xml:space="preserve">I apologize for the misunderstanding. When you asked to "remove </w:t>
+      </w:r>
+      <w:proofErr w:type="spellStart"/>
+      <w:r>
+        <w:rPr>
+          <w:b/>
+          <w:bCs/>
+          <w:lang w:val="en-US"/>
+        </w:rPr>
+        <w:t>src</w:t>
+      </w:r>
+      <w:proofErr w:type="spellEnd"/>
+      <w:r>
+        <w:rPr>
+          <w:b/>
+          <w:bCs/>
+          <w:lang w:val="en-US"/>
+        </w:rPr>
+        <w:t xml:space="preserve"> folder of the document above," I thought you were referring to the React code structure I had just provided.</w:t>
       </w:r>
     </w:p>
     <w:p>
       <w:pPr>
         <w:rPr>
-          <w:lang w:val="en-US"/>
-        </w:rPr>
-      </w:pPr>
-      <w:r>
-        <w:rPr>
-          <w:lang w:val="en-US"/>
-        </w:rPr>
-        <w:t xml:space="preserve">As a </w:t>
-      </w:r>
-      <w:r>
-        <w:rPr>
-          <w:i/>
-          <w:iCs/>
-          <w:lang w:val="en-US"/>
-        </w:rPr>
-        <w:t>beginner user</w:t>
-      </w:r>
-      <w:r>
-        <w:rPr>
-          <w:lang w:val="en-US"/>
-        </w:rPr>
-        <w:t xml:space="preserve">, I want to </w:t>
-      </w:r>
-      <w:r>
-        <w:rPr>
-          <w:i/>
-          <w:iCs/>
-          <w:lang w:val="en-US"/>
-        </w:rPr>
-        <w:t>add and remove tasks from a list</w:t>
-      </w:r>
-      <w:r>
-        <w:rPr>
-          <w:lang w:val="en-US"/>
-        </w:rPr>
-        <w:t xml:space="preserve">, so that I can </w:t>
-      </w:r>
-      <w:r>
-        <w:rPr>
-          <w:i/>
-          <w:iCs/>
-          <w:lang w:val="en-US"/>
-        </w:rPr>
-        <w:t>organize my small studies and project activities</w:t>
+          <w:b/>
+          <w:bCs/>
+          <w:lang w:val="en-US"/>
+        </w:rPr>
+      </w:pPr>
+      <w:r>
+        <w:rPr>
+          <w:b/>
+          <w:bCs/>
+          <w:lang w:val="en-US"/>
+        </w:rPr>
+        <w:t xml:space="preserve">You are now requesting to see the entire combined document containing the "Project Status Meeting Summary" and the "React Project Conversion Plan," but with the file structure I provided excluding the </w:t>
+      </w:r>
+      <w:proofErr w:type="spellStart"/>
+      <w:r>
+        <w:rPr>
+          <w:b/>
+          <w:bCs/>
+          <w:lang w:val="en-US"/>
+        </w:rPr>
+        <w:t>src</w:t>
+      </w:r>
+      <w:proofErr w:type="spellEnd"/>
+      <w:r>
+        <w:rPr>
+          <w:b/>
+          <w:bCs/>
+          <w:lang w:val="en-US"/>
+        </w:rPr>
+        <w:t xml:space="preserve"> folder.</w:t>
+      </w:r>
+    </w:p>
+    <w:p>
+      <w:pPr>
+        <w:rPr>
+          <w:b/>
+          <w:bCs/>
+          <w:lang w:val="en-US"/>
+        </w:rPr>
+      </w:pPr>
+      <w:r>
+        <w:rPr>
+          <w:b/>
+          <w:bCs/>
+          <w:lang w:val="en-US"/>
+        </w:rPr>
+        <w:t>Here is the complete, consolidated document:</w:t>
+      </w:r>
+    </w:p>
+    <w:p>
+      <w:pPr>
+        <w:rPr>
+          <w:b/>
+          <w:bCs/>
+        </w:rPr>
+      </w:pPr>
+      <w:r>
+        <w:rPr>
+          <w:b/>
+          <w:bCs/>
+        </w:rPr>
+        <w:pict w14:anchorId="36C46471">
+          <v:rect id="_x0000_i1103" style="width:0;height:1.5pt" o:hralign="center" o:hrstd="t" o:hr="t" fillcolor="#a0a0a0" stroked="f"/>
+        </w:pict>
+      </w:r>
+    </w:p>
+    <w:p>
+      <w:pPr>
+        <w:rPr>
+          <w:b/>
+          <w:bCs/>
+          <w:lang w:val="en-US"/>
+        </w:rPr>
+      </w:pPr>
+      <w:r>
+        <w:rPr>
+          <w:rFonts w:ascii="Segoe UI Emoji" w:hAnsi="Segoe UI Emoji" w:cs="Segoe UI Emoji"/>
+          <w:b/>
+          <w:bCs/>
+        </w:rPr>
+        <w:t>📝</w:t>
+      </w:r>
+      <w:r>
+        <w:rPr>
+          <w:b/>
+          <w:bCs/>
+          <w:lang w:val="en-US"/>
+        </w:rPr>
+        <w:t xml:space="preserve"> Project Status Meeting Summary</w:t>
+      </w:r>
+    </w:p>
+    <w:p>
+      <w:pPr>
+        <w:rPr>
+          <w:b/>
+          <w:bCs/>
+          <w:lang w:val="en-US"/>
+        </w:rPr>
+      </w:pPr>
+      <w:r>
+        <w:rPr>
+          <w:b/>
+          <w:bCs/>
+          <w:lang w:val="en-US"/>
+        </w:rPr>
+        <w:t>This meeting focused on reviewing the current status of the project repository (as indicated by the git status report) and planning the next steps, particularly addressing the large number of modified, deleted, and untracked files in the context of a new project framework (React).</w:t>
+      </w:r>
+    </w:p>
+    <w:p>
+      <w:pPr>
+        <w:rPr>
+          <w:b/>
+          <w:bCs/>
+        </w:rPr>
+      </w:pPr>
+      <w:r>
+        <w:rPr>
+          <w:rFonts w:ascii="Segoe UI Emoji" w:hAnsi="Segoe UI Emoji" w:cs="Segoe UI Emoji"/>
+          <w:b/>
+          <w:bCs/>
+        </w:rPr>
+        <w:t>👥</w:t>
+      </w:r>
+      <w:r>
+        <w:rPr>
+          <w:b/>
+          <w:bCs/>
+        </w:rPr>
+        <w:t xml:space="preserve"> </w:t>
+      </w:r>
+      <w:proofErr w:type="spellStart"/>
+      <w:r>
+        <w:rPr>
+          <w:b/>
+          <w:bCs/>
+        </w:rPr>
+        <w:t>Participants</w:t>
+      </w:r>
+      <w:proofErr w:type="spellEnd"/>
+    </w:p>
+    <w:p>
+      <w:pPr>
+        <w:numPr>
+          <w:ilvl w:val="0"/>
+          <w:numId w:val="3"/>
+        </w:numPr>
+        <w:rPr>
+          <w:b/>
+          <w:bCs/>
+        </w:rPr>
+      </w:pPr>
+      <w:r>
+        <w:rPr>
+          <w:b/>
+          <w:bCs/>
+        </w:rPr>
+        <w:t>Diogo Rangel Dos Santos</w:t>
+      </w:r>
+    </w:p>
+    <w:p>
+      <w:pPr>
+        <w:numPr>
+          <w:ilvl w:val="0"/>
+          <w:numId w:val="3"/>
+        </w:numPr>
+        <w:rPr>
+          <w:b/>
+          <w:bCs/>
+        </w:rPr>
+      </w:pPr>
+      <w:r>
+        <w:rPr>
+          <w:b/>
+          <w:bCs/>
+        </w:rPr>
+        <w:t>[</w:t>
+      </w:r>
+      <w:proofErr w:type="spellStart"/>
+      <w:r>
+        <w:rPr>
+          <w:b/>
+          <w:bCs/>
+        </w:rPr>
+        <w:t>Participant</w:t>
+      </w:r>
+      <w:proofErr w:type="spellEnd"/>
+      <w:r>
+        <w:rPr>
+          <w:b/>
+          <w:bCs/>
+        </w:rPr>
+        <w:t xml:space="preserve"> 2 - e.g., </w:t>
+      </w:r>
+      <w:proofErr w:type="spellStart"/>
+      <w:r>
+        <w:rPr>
+          <w:b/>
+          <w:bCs/>
+        </w:rPr>
+        <w:t>Developer</w:t>
+      </w:r>
+      <w:proofErr w:type="spellEnd"/>
+      <w:r>
+        <w:rPr>
+          <w:b/>
+          <w:bCs/>
+        </w:rPr>
+        <w:t>]</w:t>
+      </w:r>
+    </w:p>
+    <w:p>
+      <w:pPr>
+        <w:numPr>
+          <w:ilvl w:val="0"/>
+          <w:numId w:val="3"/>
+        </w:numPr>
+        <w:rPr>
+          <w:b/>
+          <w:bCs/>
+        </w:rPr>
+      </w:pPr>
+      <w:r>
+        <w:rPr>
+          <w:b/>
+          <w:bCs/>
+        </w:rPr>
+        <w:t>[</w:t>
+      </w:r>
+      <w:proofErr w:type="spellStart"/>
+      <w:r>
+        <w:rPr>
+          <w:b/>
+          <w:bCs/>
+        </w:rPr>
+        <w:t>Participant</w:t>
+      </w:r>
+      <w:proofErr w:type="spellEnd"/>
+      <w:r>
+        <w:rPr>
+          <w:b/>
+          <w:bCs/>
+        </w:rPr>
+        <w:t xml:space="preserve"> 3 - e.g., </w:t>
+      </w:r>
+      <w:proofErr w:type="spellStart"/>
+      <w:r>
+        <w:rPr>
+          <w:b/>
+          <w:bCs/>
+        </w:rPr>
+        <w:t>Documentation</w:t>
+      </w:r>
+      <w:proofErr w:type="spellEnd"/>
+      <w:r>
+        <w:rPr>
+          <w:b/>
+          <w:bCs/>
+        </w:rPr>
+        <w:t xml:space="preserve"> </w:t>
+      </w:r>
+      <w:proofErr w:type="spellStart"/>
+      <w:r>
+        <w:rPr>
+          <w:b/>
+          <w:bCs/>
+        </w:rPr>
+        <w:t>Specialist</w:t>
+      </w:r>
+      <w:proofErr w:type="spellEnd"/>
+      <w:r>
+        <w:rPr>
+          <w:b/>
+          <w:bCs/>
+        </w:rPr>
+        <w:t>]</w:t>
+      </w:r>
+    </w:p>
+    <w:p>
+      <w:pPr>
+        <w:numPr>
+          <w:ilvl w:val="0"/>
+          <w:numId w:val="3"/>
+        </w:numPr>
+        <w:rPr>
+          <w:b/>
+          <w:bCs/>
+          <w:lang w:val="en-US"/>
+        </w:rPr>
+      </w:pPr>
+      <w:r>
+        <w:rPr>
+          <w:b/>
+          <w:bCs/>
+          <w:lang w:val="en-US"/>
+        </w:rPr>
+        <w:t>[Participant 4 - e.g., Design Specialist]</w:t>
+      </w:r>
+    </w:p>
+    <w:p>
+      <w:pPr>
+        <w:rPr>
+          <w:b/>
+          <w:bCs/>
+        </w:rPr>
+      </w:pPr>
+      <w:r>
+        <w:rPr>
+          <w:b/>
+          <w:bCs/>
+        </w:rPr>
+        <w:pict w14:anchorId="274E0DFB">
+          <v:rect id="_x0000_i1104" style="width:0;height:1.5pt" o:hralign="center" o:hrstd="t" o:hr="t" fillcolor="#a0a0a0" stroked="f"/>
+        </w:pict>
+      </w:r>
+    </w:p>
+    <w:p>
+      <w:pPr>
+        <w:rPr>
+          <w:b/>
+          <w:bCs/>
+          <w:lang w:val="en-US"/>
+        </w:rPr>
+      </w:pPr>
+      <w:r>
+        <w:rPr>
+          <w:rFonts w:ascii="Segoe UI Emoji" w:hAnsi="Segoe UI Emoji" w:cs="Segoe UI Emoji"/>
+          <w:b/>
+          <w:bCs/>
+        </w:rPr>
+        <w:t>🎯</w:t>
+      </w:r>
+      <w:r>
+        <w:rPr>
+          <w:b/>
+          <w:bCs/>
+          <w:lang w:val="en-US"/>
+        </w:rPr>
+        <w:t xml:space="preserve"> Key Outcomes &amp; Analysis</w:t>
+      </w:r>
+    </w:p>
+    <w:p>
+      <w:pPr>
+        <w:rPr>
+          <w:b/>
+          <w:bCs/>
+          <w:lang w:val="en-US"/>
+        </w:rPr>
+      </w:pPr>
+      <w:r>
+        <w:rPr>
+          <w:rFonts w:ascii="Segoe UI Emoji" w:hAnsi="Segoe UI Emoji" w:cs="Segoe UI Emoji"/>
+          <w:b/>
+          <w:bCs/>
+          <w:lang w:val="en-US"/>
+        </w:rPr>
+        <w:t>✅</w:t>
+      </w:r>
+      <w:r>
+        <w:rPr>
+          <w:b/>
+          <w:bCs/>
+          <w:lang w:val="en-US"/>
+        </w:rPr>
+        <w:t xml:space="preserve"> Success: Successful Project Migration</w:t>
+      </w:r>
+    </w:p>
+    <w:p>
+      <w:pPr>
+        <w:rPr>
+          <w:b/>
+          <w:bCs/>
+          <w:lang w:val="en-US"/>
+        </w:rPr>
+      </w:pPr>
+      <w:r>
+        <w:rPr>
+          <w:b/>
+          <w:bCs/>
+          <w:lang w:val="en-US"/>
+        </w:rPr>
+        <w:t>The team has successfully completed a significant project migration/restructuring, evidenced by the large number of deleted files (</w:t>
+      </w:r>
+      <w:proofErr w:type="spellStart"/>
+      <w:r>
+        <w:rPr>
+          <w:b/>
+          <w:bCs/>
+          <w:lang w:val="en-US"/>
+        </w:rPr>
+        <w:t>css</w:t>
+      </w:r>
+      <w:proofErr w:type="spellEnd"/>
+      <w:r>
+        <w:rPr>
+          <w:b/>
+          <w:bCs/>
+          <w:lang w:val="en-US"/>
+        </w:rPr>
+        <w:t xml:space="preserve">/style.css, scripts/script.js) and new, untracked directories and configuration files (app/, </w:t>
+      </w:r>
+      <w:proofErr w:type="spellStart"/>
+      <w:r>
+        <w:rPr>
+          <w:b/>
+          <w:bCs/>
+          <w:lang w:val="en-US"/>
+        </w:rPr>
+        <w:t>eslint.config.mjs</w:t>
+      </w:r>
+      <w:proofErr w:type="spellEnd"/>
+      <w:r>
+        <w:rPr>
+          <w:b/>
+          <w:bCs/>
+          <w:lang w:val="en-US"/>
+        </w:rPr>
+        <w:t xml:space="preserve">, </w:t>
+      </w:r>
+      <w:proofErr w:type="spellStart"/>
+      <w:r>
+        <w:rPr>
+          <w:b/>
+          <w:bCs/>
+          <w:lang w:val="en-US"/>
+        </w:rPr>
+        <w:t>next.config.ts</w:t>
+      </w:r>
+      <w:proofErr w:type="spellEnd"/>
+      <w:r>
+        <w:rPr>
+          <w:b/>
+          <w:bCs/>
+          <w:lang w:val="en-US"/>
+        </w:rPr>
+        <w:t xml:space="preserve">, </w:t>
+      </w:r>
+      <w:proofErr w:type="spellStart"/>
+      <w:proofErr w:type="gramStart"/>
+      <w:r>
+        <w:rPr>
+          <w:b/>
+          <w:bCs/>
+          <w:lang w:val="en-US"/>
+        </w:rPr>
+        <w:t>package.json</w:t>
+      </w:r>
+      <w:proofErr w:type="spellEnd"/>
+      <w:proofErr w:type="gramEnd"/>
+      <w:r>
+        <w:rPr>
+          <w:b/>
+          <w:bCs/>
+          <w:lang w:val="en-US"/>
+        </w:rPr>
+        <w:t>, etc.). This indicates a clear move from a vanilla JavaScript project to a modern, framework-based structure (likely Next.js/React based on the files).</w:t>
+      </w:r>
+    </w:p>
+    <w:p>
+      <w:pPr>
+        <w:rPr>
+          <w:b/>
+          <w:bCs/>
+          <w:lang w:val="en-US"/>
+        </w:rPr>
+      </w:pPr>
+      <w:r>
+        <w:rPr>
+          <w:rFonts w:ascii="Segoe UI Emoji" w:hAnsi="Segoe UI Emoji" w:cs="Segoe UI Emoji"/>
+          <w:b/>
+          <w:bCs/>
+        </w:rPr>
+        <w:t>🚧</w:t>
+      </w:r>
+      <w:r>
+        <w:rPr>
+          <w:b/>
+          <w:bCs/>
+          <w:lang w:val="en-US"/>
+        </w:rPr>
+        <w:t xml:space="preserve"> Challenge: Managing File Deletions and Junk Files</w:t>
+      </w:r>
+    </w:p>
+    <w:p>
+      <w:pPr>
+        <w:rPr>
+          <w:b/>
+          <w:bCs/>
+          <w:lang w:val="en-US"/>
+        </w:rPr>
+      </w:pPr>
+      <w:r>
+        <w:rPr>
+          <w:b/>
+          <w:bCs/>
+          <w:lang w:val="en-US"/>
+        </w:rPr>
+        <w:t xml:space="preserve">The primary challenge is the volume of uncommitted changes. The presence of the temporary file ~$D 430 Group Project - Diogo Rangel Dos Santos.docx needs to be addressed immediately via deletion and the proper implementation of the </w:t>
+      </w:r>
+      <w:proofErr w:type="gramStart"/>
+      <w:r>
+        <w:rPr>
+          <w:b/>
+          <w:bCs/>
+          <w:lang w:val="en-US"/>
+        </w:rPr>
+        <w:t>new .</w:t>
+      </w:r>
+      <w:proofErr w:type="spellStart"/>
+      <w:r>
+        <w:rPr>
+          <w:b/>
+          <w:bCs/>
+          <w:lang w:val="en-US"/>
+        </w:rPr>
+        <w:t>gitignore</w:t>
+      </w:r>
+      <w:proofErr w:type="spellEnd"/>
+      <w:proofErr w:type="gramEnd"/>
+      <w:r>
+        <w:rPr>
+          <w:b/>
+          <w:bCs/>
+          <w:lang w:val="en-US"/>
+        </w:rPr>
+        <w:t xml:space="preserve"> to maintain a clean repository.</w:t>
+      </w:r>
+    </w:p>
+    <w:p>
+      <w:pPr>
+        <w:rPr>
+          <w:b/>
+          <w:bCs/>
+          <w:lang w:val="en-US"/>
+        </w:rPr>
+      </w:pPr>
+      <w:r>
+        <w:rPr>
+          <w:rFonts w:ascii="Segoe UI Emoji" w:hAnsi="Segoe UI Emoji" w:cs="Segoe UI Emoji"/>
+          <w:b/>
+          <w:bCs/>
+          <w:lang w:val="en-US"/>
+        </w:rPr>
+        <w:t>✨</w:t>
+      </w:r>
+      <w:r>
+        <w:rPr>
+          <w:b/>
+          <w:bCs/>
+          <w:lang w:val="en-US"/>
+        </w:rPr>
+        <w:t xml:space="preserve"> Insight: Importance of Versioning Configuration</w:t>
+      </w:r>
+    </w:p>
+    <w:p>
+      <w:pPr>
+        <w:rPr>
+          <w:b/>
+          <w:bCs/>
+          <w:lang w:val="en-US"/>
+        </w:rPr>
+      </w:pPr>
+      <w:r>
+        <w:rPr>
+          <w:b/>
+          <w:bCs/>
+          <w:lang w:val="en-US"/>
+        </w:rPr>
+        <w:lastRenderedPageBreak/>
+        <w:t>The number of new, untracked configuration files highlights that the project is adopting a robust build system. The immediate next action must be to stage and commit all these untracked configuration files first, as they define the new environment and are critical for all developers.</w:t>
+      </w:r>
+    </w:p>
+    <w:p>
+      <w:pPr>
+        <w:rPr>
+          <w:b/>
+          <w:bCs/>
+        </w:rPr>
+      </w:pPr>
+      <w:r>
+        <w:rPr>
+          <w:b/>
+          <w:bCs/>
+        </w:rPr>
+        <w:pict w14:anchorId="787B223C">
+          <v:rect id="_x0000_i1105" style="width:0;height:1.5pt" o:hralign="center" o:hrstd="t" o:hr="t" fillcolor="#a0a0a0" stroked="f"/>
+        </w:pict>
+      </w:r>
+    </w:p>
+    <w:p>
+      <w:pPr>
+        <w:rPr>
+          <w:b/>
+          <w:bCs/>
+        </w:rPr>
+      </w:pPr>
+      <w:r>
+        <w:rPr>
+          <w:b/>
+          <w:bCs/>
+        </w:rPr>
+        <w:pict w14:anchorId="26DD3FA6">
+          <v:rect id="_x0000_i1106" style="width:0;height:1.5pt" o:hralign="center" o:hrstd="t" o:hr="t" fillcolor="#a0a0a0" stroked="f"/>
+        </w:pict>
+      </w:r>
+    </w:p>
+    <w:p>
+      <w:pPr>
+        <w:rPr>
+          <w:b/>
+          <w:bCs/>
+          <w:lang w:val="en-US"/>
+        </w:rPr>
+      </w:pPr>
+      <w:r>
+        <w:rPr>
+          <w:rFonts w:ascii="Segoe UI Emoji" w:hAnsi="Segoe UI Emoji" w:cs="Segoe UI Emoji"/>
+          <w:b/>
+          <w:bCs/>
+          <w:lang w:val="en-US"/>
+        </w:rPr>
+        <w:t>⚛</w:t>
+      </w:r>
+      <w:r>
+        <w:rPr>
+          <w:rFonts w:ascii="Segoe UI Emoji" w:hAnsi="Segoe UI Emoji" w:cs="Segoe UI Emoji"/>
+          <w:b/>
+          <w:bCs/>
+        </w:rPr>
+        <w:t>️</w:t>
+      </w:r>
+      <w:r>
+        <w:rPr>
+          <w:b/>
+          <w:bCs/>
+          <w:lang w:val="en-US"/>
+        </w:rPr>
+        <w:t xml:space="preserve"> React Project Conversion Plan</w:t>
+      </w:r>
+    </w:p>
+    <w:p>
+      <w:pPr>
+        <w:rPr>
+          <w:b/>
+          <w:bCs/>
+          <w:lang w:val="en-US"/>
+        </w:rPr>
+      </w:pPr>
+      <w:r>
+        <w:rPr>
+          <w:b/>
+          <w:bCs/>
+          <w:lang w:val="en-US"/>
+        </w:rPr>
+        <w:t xml:space="preserve">This plan details the conversion of the previous project's objectives (a simple </w:t>
+      </w:r>
+      <w:proofErr w:type="spellStart"/>
+      <w:r>
+        <w:rPr>
+          <w:b/>
+          <w:bCs/>
+          <w:lang w:val="en-US"/>
+        </w:rPr>
+        <w:t>ToDo</w:t>
+      </w:r>
+      <w:proofErr w:type="spellEnd"/>
+      <w:r>
+        <w:rPr>
+          <w:b/>
+          <w:bCs/>
+          <w:lang w:val="en-US"/>
+        </w:rPr>
+        <w:t xml:space="preserve"> list) into a React Component Structure, maintaining the original user story and design specifications.</w:t>
+      </w:r>
+    </w:p>
+    <w:p>
+      <w:pPr>
+        <w:rPr>
+          <w:b/>
+          <w:bCs/>
+        </w:rPr>
+      </w:pPr>
+      <w:r>
+        <w:rPr>
+          <w:rFonts w:ascii="Segoe UI Emoji" w:hAnsi="Segoe UI Emoji" w:cs="Segoe UI Emoji"/>
+          <w:b/>
+          <w:bCs/>
+        </w:rPr>
+        <w:t>👥</w:t>
+      </w:r>
+      <w:r>
+        <w:rPr>
+          <w:b/>
+          <w:bCs/>
+        </w:rPr>
+        <w:t xml:space="preserve"> </w:t>
+      </w:r>
+      <w:proofErr w:type="spellStart"/>
+      <w:r>
+        <w:rPr>
+          <w:b/>
+          <w:bCs/>
+        </w:rPr>
+        <w:t>Group</w:t>
+      </w:r>
+      <w:proofErr w:type="spellEnd"/>
+      <w:r>
+        <w:rPr>
+          <w:b/>
+          <w:bCs/>
+        </w:rPr>
+        <w:t xml:space="preserve"> &amp; </w:t>
+      </w:r>
+      <w:proofErr w:type="spellStart"/>
+      <w:r>
+        <w:rPr>
+          <w:b/>
+          <w:bCs/>
+        </w:rPr>
+        <w:t>Context</w:t>
+      </w:r>
+      <w:proofErr w:type="spellEnd"/>
+    </w:p>
+    <w:p>
+      <w:pPr>
+        <w:numPr>
+          <w:ilvl w:val="0"/>
+          <w:numId w:val="4"/>
+        </w:numPr>
+        <w:rPr>
+          <w:b/>
+          <w:bCs/>
+          <w:lang w:val="en-US"/>
+        </w:rPr>
+      </w:pPr>
+      <w:r>
+        <w:rPr>
+          <w:b/>
+          <w:bCs/>
+          <w:lang w:val="en-US"/>
+        </w:rPr>
+        <w:t>Group Members: WDD 430 Team 03 - Wednesdays 17:00 (UTC-0) / Diogo Rangel Dos Santos</w:t>
+      </w:r>
+    </w:p>
+    <w:p>
+      <w:pPr>
+        <w:numPr>
+          <w:ilvl w:val="0"/>
+          <w:numId w:val="4"/>
+        </w:numPr>
+        <w:rPr>
+          <w:b/>
+          <w:bCs/>
+          <w:lang w:val="en-US"/>
+        </w:rPr>
+      </w:pPr>
+      <w:r>
+        <w:rPr>
+          <w:b/>
+          <w:bCs/>
+          <w:lang w:val="en-US"/>
+        </w:rPr>
+        <w:t>User Story: As a beginner user, I want to add and remove tasks from a list, so that I can organize my small studies and project activities.</w:t>
+      </w:r>
+    </w:p>
+    <w:p>
+      <w:pPr>
+        <w:rPr>
+          <w:b/>
+          <w:bCs/>
+        </w:rPr>
+      </w:pPr>
+      <w:r>
+        <w:rPr>
+          <w:b/>
+          <w:bCs/>
+        </w:rPr>
+        <w:pict w14:anchorId="10DF93DB">
+          <v:rect id="_x0000_i1107" style="width:0;height:1.5pt" o:hralign="center" o:hrstd="t" o:hr="t" fillcolor="#a0a0a0" stroked="f"/>
+        </w:pict>
+      </w:r>
+    </w:p>
+    <w:p>
+      <w:pPr>
+        <w:rPr>
+          <w:b/>
+          <w:bCs/>
+          <w:lang w:val="en-US"/>
+        </w:rPr>
+      </w:pPr>
+      <w:r>
+        <w:rPr>
+          <w:rFonts w:ascii="Segoe UI Emoji" w:hAnsi="Segoe UI Emoji" w:cs="Segoe UI Emoji"/>
+          <w:b/>
+          <w:bCs/>
+        </w:rPr>
+        <w:t>🎨</w:t>
+      </w:r>
+      <w:r>
+        <w:rPr>
+          <w:b/>
+          <w:bCs/>
+          <w:lang w:val="en-US"/>
+        </w:rPr>
+        <w:t xml:space="preserve"> Design &amp; Style Specifications (React/CSS)</w:t>
+      </w:r>
+    </w:p>
+    <w:tbl>
+      <w:tblPr>
+        <w:tblW w:w="0" w:type="auto"/>
+        <w:tblCellSpacing w:w="15" w:type="dxa"/>
+        <w:tblCellMar>
+          <w:top w:w="15" w:type="dxa"/>
+          <w:left w:w="15" w:type="dxa"/>
+          <w:bottom w:w="15" w:type="dxa"/>
+          <w:right w:w="15" w:type="dxa"/>
+        </w:tblCellMar>
+        <w:tblLook w:val="04A0" w:firstRow="1" w:lastRow="0" w:firstColumn="1" w:lastColumn="0" w:noHBand="0" w:noVBand="1"/>
+      </w:tblPr>
+      <w:tblGrid>
+        <w:gridCol w:w="1187"/>
+        <w:gridCol w:w="2737"/>
+        <w:gridCol w:w="4564"/>
+      </w:tblGrid>
+      <w:tr>
+        <w:trPr>
+          <w:tblHeader/>
+          <w:tblCellSpacing w:w="15" w:type="dxa"/>
+        </w:trPr>
+        <w:tc>
+          <w:tcPr>
+            <w:tcW w:w="0" w:type="auto"/>
+            <w:tcBorders>
+              <w:top w:val="single" w:sz="6" w:space="0" w:color="auto"/>
+              <w:left w:val="single" w:sz="6" w:space="0" w:color="auto"/>
+              <w:bottom w:val="single" w:sz="6" w:space="0" w:color="auto"/>
+              <w:right w:val="single" w:sz="6" w:space="0" w:color="auto"/>
+            </w:tcBorders>
+            <w:vAlign w:val="center"/>
+            <w:hideMark/>
+          </w:tcPr>
+          <w:p>
+            <w:pPr>
+              <w:rPr>
+                <w:b/>
+                <w:bCs/>
+              </w:rPr>
+            </w:pPr>
+            <w:r>
+              <w:rPr>
+                <w:b/>
+                <w:bCs/>
+              </w:rPr>
+              <w:t>Element</w:t>
+            </w:r>
+          </w:p>
+        </w:tc>
+        <w:tc>
+          <w:tcPr>
+            <w:tcW w:w="0" w:type="auto"/>
+            <w:tcBorders>
+              <w:top w:val="single" w:sz="6" w:space="0" w:color="auto"/>
+              <w:left w:val="single" w:sz="6" w:space="0" w:color="auto"/>
+              <w:bottom w:val="single" w:sz="6" w:space="0" w:color="auto"/>
+              <w:right w:val="single" w:sz="6" w:space="0" w:color="auto"/>
+            </w:tcBorders>
+            <w:vAlign w:val="center"/>
+            <w:hideMark/>
+          </w:tcPr>
+          <w:p>
+            <w:pPr>
+              <w:rPr>
+                <w:b/>
+                <w:bCs/>
+              </w:rPr>
+            </w:pPr>
+            <w:proofErr w:type="spellStart"/>
+            <w:r>
+              <w:rPr>
+                <w:b/>
+                <w:bCs/>
+              </w:rPr>
+              <w:t>Specification</w:t>
+            </w:r>
+            <w:proofErr w:type="spellEnd"/>
+          </w:p>
+        </w:tc>
+        <w:tc>
+          <w:tcPr>
+            <w:tcW w:w="0" w:type="auto"/>
+            <w:tcBorders>
+              <w:top w:val="single" w:sz="6" w:space="0" w:color="auto"/>
+              <w:left w:val="single" w:sz="6" w:space="0" w:color="auto"/>
+              <w:bottom w:val="single" w:sz="6" w:space="0" w:color="auto"/>
+              <w:right w:val="single" w:sz="6" w:space="0" w:color="auto"/>
+            </w:tcBorders>
+            <w:vAlign w:val="center"/>
+            <w:hideMark/>
+          </w:tcPr>
+          <w:p>
+            <w:pPr>
+              <w:rPr>
+                <w:b/>
+                <w:bCs/>
+              </w:rPr>
+            </w:pPr>
+            <w:proofErr w:type="spellStart"/>
+            <w:r>
+              <w:rPr>
+                <w:b/>
+                <w:bCs/>
+              </w:rPr>
+              <w:t>React</w:t>
+            </w:r>
+            <w:proofErr w:type="spellEnd"/>
+            <w:r>
+              <w:rPr>
+                <w:b/>
+                <w:bCs/>
+              </w:rPr>
+              <w:t xml:space="preserve"> </w:t>
+            </w:r>
+            <w:proofErr w:type="spellStart"/>
+            <w:r>
+              <w:rPr>
+                <w:b/>
+                <w:bCs/>
+              </w:rPr>
+              <w:t>Implementation</w:t>
+            </w:r>
+            <w:proofErr w:type="spellEnd"/>
+          </w:p>
+        </w:tc>
+      </w:tr>
+      <w:tr>
+        <w:trPr>
+          <w:tblCellSpacing w:w="15" w:type="dxa"/>
+        </w:trPr>
+        <w:tc>
+          <w:tcPr>
+            <w:tcW w:w="0" w:type="auto"/>
+            <w:tcBorders>
+              <w:top w:val="single" w:sz="6" w:space="0" w:color="auto"/>
+              <w:left w:val="single" w:sz="6" w:space="0" w:color="auto"/>
+              <w:bottom w:val="single" w:sz="6" w:space="0" w:color="auto"/>
+              <w:right w:val="single" w:sz="6" w:space="0" w:color="auto"/>
+            </w:tcBorders>
+            <w:vAlign w:val="center"/>
+            <w:hideMark/>
+          </w:tcPr>
+          <w:p>
+            <w:pPr>
+              <w:rPr>
+                <w:b/>
+                <w:bCs/>
+              </w:rPr>
+            </w:pPr>
+            <w:r>
+              <w:rPr>
+                <w:b/>
+                <w:bCs/>
+              </w:rPr>
+              <w:t>Background</w:t>
+            </w:r>
+          </w:p>
+        </w:tc>
+        <w:tc>
+          <w:tcPr>
+            <w:tcW w:w="0" w:type="auto"/>
+            <w:tcBorders>
+              <w:top w:val="single" w:sz="6" w:space="0" w:color="auto"/>
+              <w:left w:val="single" w:sz="6" w:space="0" w:color="auto"/>
+              <w:bottom w:val="single" w:sz="6" w:space="0" w:color="auto"/>
+              <w:right w:val="single" w:sz="6" w:space="0" w:color="auto"/>
+            </w:tcBorders>
+            <w:vAlign w:val="center"/>
+            <w:hideMark/>
+          </w:tcPr>
+          <w:p>
+            <w:pPr>
+              <w:rPr>
+                <w:b/>
+                <w:bCs/>
+              </w:rPr>
+            </w:pPr>
+            <w:r>
+              <w:rPr>
+                <w:b/>
+                <w:bCs/>
+              </w:rPr>
+              <w:t>#f4f4f4 (Light Gray)</w:t>
+            </w:r>
+          </w:p>
+        </w:tc>
+        <w:tc>
+          <w:tcPr>
+            <w:tcW w:w="0" w:type="auto"/>
+            <w:tcBorders>
+              <w:top w:val="single" w:sz="6" w:space="0" w:color="auto"/>
+              <w:left w:val="single" w:sz="6" w:space="0" w:color="auto"/>
+              <w:bottom w:val="single" w:sz="6" w:space="0" w:color="auto"/>
+              <w:right w:val="single" w:sz="6" w:space="0" w:color="auto"/>
+            </w:tcBorders>
+            <w:vAlign w:val="center"/>
+            <w:hideMark/>
+          </w:tcPr>
+          <w:p>
+            <w:pPr>
+              <w:rPr>
+                <w:b/>
+                <w:bCs/>
+                <w:lang w:val="en-US"/>
+              </w:rPr>
+            </w:pPr>
+            <w:r>
+              <w:rPr>
+                <w:b/>
+                <w:bCs/>
+                <w:lang w:val="en-US"/>
+              </w:rPr>
+              <w:t>Applied to the global style file (index.css).</w:t>
+            </w:r>
+          </w:p>
+        </w:tc>
+      </w:tr>
+      <w:tr>
+        <w:trPr>
+          <w:tblCellSpacing w:w="15" w:type="dxa"/>
+        </w:trPr>
+        <w:tc>
+          <w:tcPr>
+            <w:tcW w:w="0" w:type="auto"/>
+            <w:tcBorders>
+              <w:top w:val="single" w:sz="6" w:space="0" w:color="auto"/>
+              <w:left w:val="single" w:sz="6" w:space="0" w:color="auto"/>
+              <w:bottom w:val="single" w:sz="6" w:space="0" w:color="auto"/>
+              <w:right w:val="single" w:sz="6" w:space="0" w:color="auto"/>
+            </w:tcBorders>
+            <w:vAlign w:val="center"/>
+            <w:hideMark/>
+          </w:tcPr>
+          <w:p>
+            <w:pPr>
+              <w:rPr>
+                <w:b/>
+                <w:bCs/>
+              </w:rPr>
+            </w:pPr>
+            <w:r>
+              <w:rPr>
+                <w:b/>
+                <w:bCs/>
+              </w:rPr>
+              <w:t>Primary</w:t>
+            </w:r>
+          </w:p>
+        </w:tc>
+        <w:tc>
+          <w:tcPr>
+            <w:tcW w:w="0" w:type="auto"/>
+            <w:tcBorders>
+              <w:top w:val="single" w:sz="6" w:space="0" w:color="auto"/>
+              <w:left w:val="single" w:sz="6" w:space="0" w:color="auto"/>
+              <w:bottom w:val="single" w:sz="6" w:space="0" w:color="auto"/>
+              <w:right w:val="single" w:sz="6" w:space="0" w:color="auto"/>
+            </w:tcBorders>
+            <w:vAlign w:val="center"/>
+            <w:hideMark/>
+          </w:tcPr>
+          <w:p>
+            <w:pPr>
+              <w:rPr>
+                <w:b/>
+                <w:bCs/>
+              </w:rPr>
+            </w:pPr>
+            <w:r>
+              <w:rPr>
+                <w:b/>
+                <w:bCs/>
+              </w:rPr>
+              <w:t xml:space="preserve">#2980b9 (Blue, for </w:t>
+            </w:r>
+            <w:proofErr w:type="spellStart"/>
+            <w:r>
+              <w:rPr>
+                <w:b/>
+                <w:bCs/>
+              </w:rPr>
+              <w:t>actions</w:t>
+            </w:r>
+            <w:proofErr w:type="spellEnd"/>
+            <w:r>
+              <w:rPr>
+                <w:b/>
+                <w:bCs/>
+              </w:rPr>
+              <w:t>)</w:t>
+            </w:r>
+          </w:p>
+        </w:tc>
+        <w:tc>
+          <w:tcPr>
+            <w:tcW w:w="0" w:type="auto"/>
+            <w:tcBorders>
+              <w:top w:val="single" w:sz="6" w:space="0" w:color="auto"/>
+              <w:left w:val="single" w:sz="6" w:space="0" w:color="auto"/>
+              <w:bottom w:val="single" w:sz="6" w:space="0" w:color="auto"/>
+              <w:right w:val="single" w:sz="6" w:space="0" w:color="auto"/>
+            </w:tcBorders>
+            <w:vAlign w:val="center"/>
+            <w:hideMark/>
+          </w:tcPr>
+          <w:p>
+            <w:pPr>
+              <w:rPr>
+                <w:b/>
+                <w:bCs/>
+                <w:lang w:val="en-US"/>
+              </w:rPr>
+            </w:pPr>
+            <w:r>
+              <w:rPr>
+                <w:b/>
+                <w:bCs/>
+                <w:lang w:val="en-US"/>
+              </w:rPr>
+              <w:t>Used for the Add Button and key interactions.</w:t>
+            </w:r>
+          </w:p>
+        </w:tc>
+      </w:tr>
+      <w:tr>
+        <w:trPr>
+          <w:tblCellSpacing w:w="15" w:type="dxa"/>
+        </w:trPr>
+        <w:tc>
+          <w:tcPr>
+            <w:tcW w:w="0" w:type="auto"/>
+            <w:tcBorders>
+              <w:top w:val="single" w:sz="6" w:space="0" w:color="auto"/>
+              <w:left w:val="single" w:sz="6" w:space="0" w:color="auto"/>
+              <w:bottom w:val="single" w:sz="6" w:space="0" w:color="auto"/>
+              <w:right w:val="single" w:sz="6" w:space="0" w:color="auto"/>
+            </w:tcBorders>
+            <w:vAlign w:val="center"/>
+            <w:hideMark/>
+          </w:tcPr>
+          <w:p>
+            <w:pPr>
+              <w:rPr>
+                <w:b/>
+                <w:bCs/>
+              </w:rPr>
+            </w:pPr>
+            <w:proofErr w:type="spellStart"/>
+            <w:r>
+              <w:rPr>
+                <w:b/>
+                <w:bCs/>
+              </w:rPr>
+              <w:t>Secondary</w:t>
+            </w:r>
+            <w:proofErr w:type="spellEnd"/>
+          </w:p>
+        </w:tc>
+        <w:tc>
+          <w:tcPr>
+            <w:tcW w:w="0" w:type="auto"/>
+            <w:tcBorders>
+              <w:top w:val="single" w:sz="6" w:space="0" w:color="auto"/>
+              <w:left w:val="single" w:sz="6" w:space="0" w:color="auto"/>
+              <w:bottom w:val="single" w:sz="6" w:space="0" w:color="auto"/>
+              <w:right w:val="single" w:sz="6" w:space="0" w:color="auto"/>
+            </w:tcBorders>
+            <w:vAlign w:val="center"/>
+            <w:hideMark/>
+          </w:tcPr>
+          <w:p>
+            <w:pPr>
+              <w:rPr>
+                <w:b/>
+                <w:bCs/>
+                <w:lang w:val="en-US"/>
+              </w:rPr>
+            </w:pPr>
+            <w:r>
+              <w:rPr>
+                <w:b/>
+                <w:bCs/>
+                <w:lang w:val="en-US"/>
+              </w:rPr>
+              <w:t>#ecf0f1 (Soft Gray, for items)</w:t>
+            </w:r>
+          </w:p>
+        </w:tc>
+        <w:tc>
+          <w:tcPr>
+            <w:tcW w:w="0" w:type="auto"/>
+            <w:tcBorders>
+              <w:top w:val="single" w:sz="6" w:space="0" w:color="auto"/>
+              <w:left w:val="single" w:sz="6" w:space="0" w:color="auto"/>
+              <w:bottom w:val="single" w:sz="6" w:space="0" w:color="auto"/>
+              <w:right w:val="single" w:sz="6" w:space="0" w:color="auto"/>
+            </w:tcBorders>
+            <w:vAlign w:val="center"/>
+            <w:hideMark/>
+          </w:tcPr>
+          <w:p>
+            <w:pPr>
+              <w:rPr>
+                <w:b/>
+                <w:bCs/>
+                <w:lang w:val="en-US"/>
+              </w:rPr>
+            </w:pPr>
+            <w:r>
+              <w:rPr>
+                <w:b/>
+                <w:bCs/>
+                <w:lang w:val="en-US"/>
+              </w:rPr>
+              <w:t>Used for the background of individual Task Items.</w:t>
+            </w:r>
+          </w:p>
+        </w:tc>
+      </w:tr>
+      <w:tr>
+        <w:trPr>
+          <w:tblCellSpacing w:w="15" w:type="dxa"/>
+        </w:trPr>
+        <w:tc>
+          <w:tcPr>
+            <w:tcW w:w="0" w:type="auto"/>
+            <w:tcBorders>
+              <w:top w:val="single" w:sz="6" w:space="0" w:color="auto"/>
+              <w:left w:val="single" w:sz="6" w:space="0" w:color="auto"/>
+              <w:bottom w:val="single" w:sz="6" w:space="0" w:color="auto"/>
+              <w:right w:val="single" w:sz="6" w:space="0" w:color="auto"/>
+            </w:tcBorders>
+            <w:vAlign w:val="center"/>
+            <w:hideMark/>
+          </w:tcPr>
+          <w:p>
+            <w:pPr>
+              <w:rPr>
+                <w:b/>
+                <w:bCs/>
+              </w:rPr>
+            </w:pPr>
+            <w:proofErr w:type="spellStart"/>
+            <w:r>
+              <w:rPr>
+                <w:b/>
+                <w:bCs/>
+              </w:rPr>
+              <w:t>Font</w:t>
+            </w:r>
+            <w:proofErr w:type="spellEnd"/>
+          </w:p>
+        </w:tc>
+        <w:tc>
+          <w:tcPr>
+            <w:tcW w:w="0" w:type="auto"/>
+            <w:tcBorders>
+              <w:top w:val="single" w:sz="6" w:space="0" w:color="auto"/>
+              <w:left w:val="single" w:sz="6" w:space="0" w:color="auto"/>
+              <w:bottom w:val="single" w:sz="6" w:space="0" w:color="auto"/>
+              <w:right w:val="single" w:sz="6" w:space="0" w:color="auto"/>
+            </w:tcBorders>
+            <w:vAlign w:val="center"/>
+            <w:hideMark/>
+          </w:tcPr>
+          <w:p>
+            <w:pPr>
+              <w:rPr>
+                <w:b/>
+                <w:bCs/>
+              </w:rPr>
+            </w:pPr>
+            <w:r>
+              <w:rPr>
+                <w:b/>
+                <w:bCs/>
+              </w:rPr>
+              <w:t xml:space="preserve">Arial, </w:t>
+            </w:r>
+            <w:proofErr w:type="spellStart"/>
+            <w:r>
+              <w:rPr>
+                <w:b/>
+                <w:bCs/>
+              </w:rPr>
+              <w:t>sans-serif</w:t>
+            </w:r>
+            <w:proofErr w:type="spellEnd"/>
+          </w:p>
+        </w:tc>
+        <w:tc>
+          <w:tcPr>
+            <w:tcW w:w="0" w:type="auto"/>
+            <w:tcBorders>
+              <w:top w:val="single" w:sz="6" w:space="0" w:color="auto"/>
+              <w:left w:val="single" w:sz="6" w:space="0" w:color="auto"/>
+              <w:bottom w:val="single" w:sz="6" w:space="0" w:color="auto"/>
+              <w:right w:val="single" w:sz="6" w:space="0" w:color="auto"/>
+            </w:tcBorders>
+            <w:vAlign w:val="center"/>
+            <w:hideMark/>
+          </w:tcPr>
+          <w:p>
+            <w:pPr>
+              <w:rPr>
+                <w:b/>
+                <w:bCs/>
+              </w:rPr>
+            </w:pPr>
+            <w:r>
+              <w:rPr>
+                <w:b/>
+                <w:bCs/>
+              </w:rPr>
+              <w:t xml:space="preserve">Applied </w:t>
+            </w:r>
+            <w:proofErr w:type="spellStart"/>
+            <w:r>
+              <w:rPr>
+                <w:b/>
+                <w:bCs/>
+              </w:rPr>
+              <w:t>globally</w:t>
+            </w:r>
+            <w:proofErr w:type="spellEnd"/>
+            <w:r>
+              <w:rPr>
+                <w:b/>
+                <w:bCs/>
+              </w:rPr>
+              <w:t xml:space="preserve"> via CSS.</w:t>
+            </w:r>
+          </w:p>
+        </w:tc>
+      </w:tr>
+      <w:tr>
+        <w:trPr>
+          <w:tblCellSpacing w:w="15" w:type="dxa"/>
+        </w:trPr>
+        <w:tc>
+          <w:tcPr>
+            <w:tcW w:w="0" w:type="auto"/>
+            <w:tcBorders>
+              <w:top w:val="single" w:sz="6" w:space="0" w:color="auto"/>
+              <w:left w:val="single" w:sz="6" w:space="0" w:color="auto"/>
+              <w:bottom w:val="single" w:sz="6" w:space="0" w:color="auto"/>
+              <w:right w:val="single" w:sz="6" w:space="0" w:color="auto"/>
+            </w:tcBorders>
+            <w:vAlign w:val="center"/>
+            <w:hideMark/>
+          </w:tcPr>
+          <w:p>
+            <w:pPr>
+              <w:rPr>
+                <w:b/>
+                <w:bCs/>
+              </w:rPr>
+            </w:pPr>
+            <w:r>
+              <w:rPr>
+                <w:b/>
+                <w:bCs/>
+              </w:rPr>
+              <w:t>Layout</w:t>
+            </w:r>
+          </w:p>
+        </w:tc>
+        <w:tc>
+          <w:tcPr>
+            <w:tcW w:w="0" w:type="auto"/>
+            <w:tcBorders>
+              <w:top w:val="single" w:sz="6" w:space="0" w:color="auto"/>
+              <w:left w:val="single" w:sz="6" w:space="0" w:color="auto"/>
+              <w:bottom w:val="single" w:sz="6" w:space="0" w:color="auto"/>
+              <w:right w:val="single" w:sz="6" w:space="0" w:color="auto"/>
+            </w:tcBorders>
+            <w:vAlign w:val="center"/>
+            <w:hideMark/>
+          </w:tcPr>
+          <w:p>
+            <w:pPr>
+              <w:rPr>
+                <w:b/>
+                <w:bCs/>
+                <w:lang w:val="en-US"/>
+              </w:rPr>
+            </w:pPr>
+            <w:r>
+              <w:rPr>
+                <w:b/>
+                <w:bCs/>
+                <w:lang w:val="en-US"/>
+              </w:rPr>
+              <w:t>Centered, max width of 600px.</w:t>
+            </w:r>
+          </w:p>
+        </w:tc>
+        <w:tc>
+          <w:tcPr>
+            <w:tcW w:w="0" w:type="auto"/>
+            <w:tcBorders>
+              <w:top w:val="single" w:sz="6" w:space="0" w:color="auto"/>
+              <w:left w:val="single" w:sz="6" w:space="0" w:color="auto"/>
+              <w:bottom w:val="single" w:sz="6" w:space="0" w:color="auto"/>
+              <w:right w:val="single" w:sz="6" w:space="0" w:color="auto"/>
+            </w:tcBorders>
+            <w:vAlign w:val="center"/>
+            <w:hideMark/>
+          </w:tcPr>
+          <w:p>
+            <w:pPr>
+              <w:rPr>
+                <w:b/>
+                <w:bCs/>
+                <w:lang w:val="en-US"/>
+              </w:rPr>
+            </w:pPr>
+            <w:r>
+              <w:rPr>
+                <w:b/>
+                <w:bCs/>
+                <w:lang w:val="en-US"/>
+              </w:rPr>
+              <w:t xml:space="preserve">Applied to the main </w:t>
+            </w:r>
+            <w:proofErr w:type="spellStart"/>
+            <w:r>
+              <w:rPr>
+                <w:b/>
+                <w:bCs/>
+                <w:lang w:val="en-US"/>
+              </w:rPr>
+              <w:t>ToDoApp</w:t>
+            </w:r>
+            <w:proofErr w:type="spellEnd"/>
+            <w:r>
+              <w:rPr>
+                <w:b/>
+                <w:bCs/>
+                <w:lang w:val="en-US"/>
+              </w:rPr>
+              <w:t xml:space="preserve"> container component.</w:t>
+            </w:r>
+          </w:p>
+        </w:tc>
+      </w:tr>
+    </w:tbl>
+    <w:p>
+      <w:pPr>
+        <w:rPr>
+          <w:b/>
+          <w:bCs/>
+        </w:rPr>
+      </w:pPr>
+      <w:r>
+        <w:rPr>
+          <w:b/>
+          <w:bCs/>
+        </w:rPr>
+        <w:pict w14:anchorId="6C37F626">
+          <v:rect id="_x0000_i1108" style="width:0;height:1.5pt" o:hralign="center" o:hrstd="t" o:hr="t" fillcolor="#a0a0a0" stroked="f"/>
+        </w:pict>
+      </w:r>
+    </w:p>
+    <w:p>
+      <w:pPr>
+        <w:rPr>
+          <w:b/>
+          <w:bCs/>
+          <w:lang w:val="en-US"/>
+        </w:rPr>
+      </w:pPr>
+      <w:r>
+        <w:rPr>
+          <w:rFonts w:ascii="Segoe UI Emoji" w:hAnsi="Segoe UI Emoji" w:cs="Segoe UI Emoji"/>
+          <w:b/>
+          <w:bCs/>
+        </w:rPr>
+        <w:t>🧱</w:t>
+      </w:r>
+      <w:r>
+        <w:rPr>
+          <w:b/>
+          <w:bCs/>
+          <w:lang w:val="en-US"/>
+        </w:rPr>
+        <w:t xml:space="preserve"> Component and Task Breakdown (React Focus)</w:t>
       </w:r>
     </w:p>
     <w:tbl>
@@ -202,9 +1665,9 @@
       </w:tblPr>
       <w:tblGrid>
         <w:gridCol w:w="329"/>
-        <w:gridCol w:w="4982"/>
-        <w:gridCol w:w="1070"/>
-        <w:gridCol w:w="2107"/>
+        <w:gridCol w:w="3641"/>
+        <w:gridCol w:w="1287"/>
+        <w:gridCol w:w="3231"/>
       </w:tblGrid>
       <w:tr>
         <w:trPr>
@@ -224,7 +1687,17 @@
             <w:hideMark/>
           </w:tcPr>
           <w:p>
-            <w:r>
+            <w:pPr>
+              <w:rPr>
+                <w:b/>
+                <w:bCs/>
+              </w:rPr>
+            </w:pPr>
+            <w:r>
+              <w:rPr>
+                <w:b/>
+                <w:bCs/>
+              </w:rPr>
               <w:t>#</w:t>
             </w:r>
           </w:p>
@@ -242,12 +1715,26 @@
             <w:hideMark/>
           </w:tcPr>
           <w:p>
+            <w:pPr>
+              <w:rPr>
+                <w:b/>
+                <w:bCs/>
+              </w:rPr>
+            </w:pPr>
             <w:proofErr w:type="spellStart"/>
             <w:r>
+              <w:rPr>
+                <w:b/>
+                <w:bCs/>
+              </w:rPr>
               <w:t>Work</w:t>
             </w:r>
             <w:proofErr w:type="spellEnd"/>
             <w:r>
+              <w:rPr>
+                <w:b/>
+                <w:bCs/>
+              </w:rPr>
               <w:t xml:space="preserve"> Item</w:t>
             </w:r>
           </w:p>
@@ -265,7 +1752,17 @@
             <w:hideMark/>
           </w:tcPr>
           <w:p>
-            <w:r>
+            <w:pPr>
+              <w:rPr>
+                <w:b/>
+                <w:bCs/>
+              </w:rPr>
+            </w:pPr>
+            <w:r>
+              <w:rPr>
+                <w:b/>
+                <w:bCs/>
+              </w:rPr>
               <w:t>Status</w:t>
             </w:r>
           </w:p>
@@ -285,14 +1782,41 @@
           <w:p>
             <w:pPr>
               <w:rPr>
-                <w:lang w:val="en-US"/>
-              </w:rPr>
-            </w:pPr>
-            <w:r>
-              <w:rPr>
-                <w:lang w:val="en-US"/>
-              </w:rPr>
-              <w:t>Based on the Code Above</w:t>
+                <w:b/>
+                <w:bCs/>
+              </w:rPr>
+            </w:pPr>
+            <w:proofErr w:type="spellStart"/>
+            <w:r>
+              <w:rPr>
+                <w:b/>
+                <w:bCs/>
+              </w:rPr>
+              <w:t>React</w:t>
+            </w:r>
+            <w:proofErr w:type="spellEnd"/>
+            <w:r>
+              <w:rPr>
+                <w:b/>
+                <w:bCs/>
+              </w:rPr>
+              <w:t xml:space="preserve"> </w:t>
+            </w:r>
+            <w:proofErr w:type="spellStart"/>
+            <w:r>
+              <w:rPr>
+                <w:b/>
+                <w:bCs/>
+              </w:rPr>
+              <w:t>Component</w:t>
+            </w:r>
+            <w:proofErr w:type="spellEnd"/>
+            <w:r>
+              <w:rPr>
+                <w:b/>
+                <w:bCs/>
+              </w:rPr>
+              <w:t>/File</w:t>
             </w:r>
           </w:p>
         </w:tc>
@@ -314,7 +1838,17 @@
             <w:hideMark/>
           </w:tcPr>
           <w:p>
-            <w:r>
+            <w:pPr>
+              <w:rPr>
+                <w:b/>
+                <w:bCs/>
+              </w:rPr>
+            </w:pPr>
+            <w:r>
+              <w:rPr>
+                <w:b/>
+                <w:bCs/>
+              </w:rPr>
               <w:t>1</w:t>
             </w:r>
           </w:p>
@@ -334,83 +1868,109 @@
           <w:p>
             <w:pPr>
               <w:rPr>
-                <w:lang w:val="en-US"/>
-              </w:rPr>
-            </w:pPr>
-            <w:r>
-              <w:rPr>
-                <w:lang w:val="en-US"/>
-              </w:rPr>
-              <w:t>Initial Setup: Create file structure index.html, /</w:t>
+                <w:b/>
+                <w:bCs/>
+                <w:lang w:val="en-US"/>
+              </w:rPr>
+            </w:pPr>
+            <w:r>
+              <w:rPr>
+                <w:b/>
+                <w:bCs/>
+                <w:lang w:val="en-US"/>
+              </w:rPr>
+              <w:t xml:space="preserve">Initial Setup: Create React project using </w:t>
             </w:r>
             <w:proofErr w:type="spellStart"/>
             <w:r>
               <w:rPr>
-                <w:lang w:val="en-US"/>
-              </w:rPr>
-              <w:t>css</w:t>
+                <w:b/>
+                <w:bCs/>
+                <w:lang w:val="en-US"/>
+              </w:rPr>
+              <w:t>vite</w:t>
             </w:r>
             <w:proofErr w:type="spellEnd"/>
             <w:r>
               <w:rPr>
-                <w:lang w:val="en-US"/>
-              </w:rPr>
-              <w:t>, and /</w:t>
-            </w:r>
+                <w:b/>
+                <w:bCs/>
+                <w:lang w:val="en-US"/>
+              </w:rPr>
+              <w:t xml:space="preserve"> or create-react-app.</w:t>
+            </w:r>
+          </w:p>
+        </w:tc>
+        <w:tc>
+          <w:tcPr>
+            <w:tcW w:w="0" w:type="auto"/>
+            <w:tcBorders>
+              <w:top w:val="single" w:sz="6" w:space="0" w:color="auto"/>
+              <w:left w:val="single" w:sz="6" w:space="0" w:color="auto"/>
+              <w:bottom w:val="single" w:sz="6" w:space="0" w:color="auto"/>
+              <w:right w:val="single" w:sz="6" w:space="0" w:color="auto"/>
+            </w:tcBorders>
+            <w:vAlign w:val="center"/>
+            <w:hideMark/>
+          </w:tcPr>
+          <w:p>
+            <w:pPr>
+              <w:rPr>
+                <w:b/>
+                <w:bCs/>
+              </w:rPr>
+            </w:pPr>
             <w:proofErr w:type="spellStart"/>
             <w:r>
               <w:rPr>
-                <w:lang w:val="en-US"/>
-              </w:rPr>
-              <w:t>js</w:t>
+                <w:b/>
+                <w:bCs/>
+              </w:rPr>
+              <w:t>Completed</w:t>
             </w:r>
             <w:proofErr w:type="spellEnd"/>
-            <w:r>
-              <w:rPr>
-                <w:lang w:val="en-US"/>
-              </w:rPr>
-              <w:t>.</w:t>
-            </w:r>
-          </w:p>
-        </w:tc>
-        <w:tc>
-          <w:tcPr>
-            <w:tcW w:w="0" w:type="auto"/>
-            <w:tcBorders>
-              <w:top w:val="single" w:sz="6" w:space="0" w:color="auto"/>
-              <w:left w:val="single" w:sz="6" w:space="0" w:color="auto"/>
-              <w:bottom w:val="single" w:sz="6" w:space="0" w:color="auto"/>
-              <w:right w:val="single" w:sz="6" w:space="0" w:color="auto"/>
-            </w:tcBorders>
-            <w:vAlign w:val="center"/>
-            <w:hideMark/>
-          </w:tcPr>
-          <w:p>
+          </w:p>
+        </w:tc>
+        <w:tc>
+          <w:tcPr>
+            <w:tcW w:w="0" w:type="auto"/>
+            <w:tcBorders>
+              <w:top w:val="single" w:sz="6" w:space="0" w:color="auto"/>
+              <w:left w:val="single" w:sz="6" w:space="0" w:color="auto"/>
+              <w:bottom w:val="single" w:sz="6" w:space="0" w:color="auto"/>
+              <w:right w:val="single" w:sz="6" w:space="0" w:color="auto"/>
+            </w:tcBorders>
+            <w:vAlign w:val="center"/>
+            <w:hideMark/>
+          </w:tcPr>
+          <w:p>
+            <w:pPr>
+              <w:rPr>
+                <w:b/>
+                <w:bCs/>
+                <w:lang w:val="en-US"/>
+              </w:rPr>
+            </w:pPr>
             <w:proofErr w:type="spellStart"/>
-            <w:r>
-              <w:t>Completed</w:t>
+            <w:proofErr w:type="gramStart"/>
+            <w:r>
+              <w:rPr>
+                <w:b/>
+                <w:bCs/>
+                <w:lang w:val="en-US"/>
+              </w:rPr>
+              <w:t>package.json</w:t>
             </w:r>
             <w:proofErr w:type="spellEnd"/>
-          </w:p>
-        </w:tc>
-        <w:tc>
-          <w:tcPr>
-            <w:tcW w:w="0" w:type="auto"/>
-            <w:tcBorders>
-              <w:top w:val="single" w:sz="6" w:space="0" w:color="auto"/>
-              <w:left w:val="single" w:sz="6" w:space="0" w:color="auto"/>
-              <w:bottom w:val="single" w:sz="6" w:space="0" w:color="auto"/>
-              <w:right w:val="single" w:sz="6" w:space="0" w:color="auto"/>
-            </w:tcBorders>
-            <w:vAlign w:val="center"/>
-            <w:hideMark/>
-          </w:tcPr>
-          <w:p>
-            <w:proofErr w:type="spellStart"/>
-            <w:r>
-              <w:t>Created</w:t>
-            </w:r>
-            <w:proofErr w:type="spellEnd"/>
+            <w:proofErr w:type="gramEnd"/>
+            <w:r>
+              <w:rPr>
+                <w:b/>
+                <w:bCs/>
+                <w:lang w:val="en-US"/>
+              </w:rPr>
+              <w:t>, index.html, etc.</w:t>
+            </w:r>
           </w:p>
         </w:tc>
       </w:tr>
@@ -431,7 +1991,17 @@
             <w:hideMark/>
           </w:tcPr>
           <w:p>
-            <w:r>
+            <w:pPr>
+              <w:rPr>
+                <w:b/>
+                <w:bCs/>
+              </w:rPr>
+            </w:pPr>
+            <w:r>
+              <w:rPr>
+                <w:b/>
+                <w:bCs/>
+              </w:rPr>
               <w:t>2</w:t>
             </w:r>
           </w:p>
@@ -451,52 +2021,114 @@
           <w:p>
             <w:pPr>
               <w:rPr>
-                <w:lang w:val="en-US"/>
-              </w:rPr>
-            </w:pPr>
-            <w:r>
-              <w:rPr>
-                <w:lang w:val="en-US"/>
-              </w:rPr>
-              <w:t>Layout Structure: Create header, input-area, and list in HTML.</w:t>
-            </w:r>
-          </w:p>
-        </w:tc>
-        <w:tc>
-          <w:tcPr>
-            <w:tcW w:w="0" w:type="auto"/>
-            <w:tcBorders>
-              <w:top w:val="single" w:sz="6" w:space="0" w:color="auto"/>
-              <w:left w:val="single" w:sz="6" w:space="0" w:color="auto"/>
-              <w:bottom w:val="single" w:sz="6" w:space="0" w:color="auto"/>
-              <w:right w:val="single" w:sz="6" w:space="0" w:color="auto"/>
-            </w:tcBorders>
-            <w:vAlign w:val="center"/>
-            <w:hideMark/>
-          </w:tcPr>
-          <w:p>
+                <w:b/>
+                <w:bCs/>
+                <w:lang w:val="en-US"/>
+              </w:rPr>
+            </w:pPr>
+            <w:r>
+              <w:rPr>
+                <w:b/>
+                <w:bCs/>
+                <w:lang w:val="en-US"/>
+              </w:rPr>
+              <w:t>Core Logic: Implement state management for the task list (</w:t>
+            </w:r>
             <w:proofErr w:type="spellStart"/>
             <w:r>
-              <w:t>Completed</w:t>
+              <w:rPr>
+                <w:b/>
+                <w:bCs/>
+                <w:lang w:val="en-US"/>
+              </w:rPr>
+              <w:t>useState</w:t>
             </w:r>
             <w:proofErr w:type="spellEnd"/>
-          </w:p>
-        </w:tc>
-        <w:tc>
-          <w:tcPr>
-            <w:tcW w:w="0" w:type="auto"/>
-            <w:tcBorders>
-              <w:top w:val="single" w:sz="6" w:space="0" w:color="auto"/>
-              <w:left w:val="single" w:sz="6" w:space="0" w:color="auto"/>
-              <w:bottom w:val="single" w:sz="6" w:space="0" w:color="auto"/>
-              <w:right w:val="single" w:sz="6" w:space="0" w:color="auto"/>
-            </w:tcBorders>
-            <w:vAlign w:val="center"/>
-            <w:hideMark/>
-          </w:tcPr>
-          <w:p>
-            <w:r>
-              <w:t>index.html</w:t>
+            <w:r>
+              <w:rPr>
+                <w:b/>
+                <w:bCs/>
+                <w:lang w:val="en-US"/>
+              </w:rPr>
+              <w:t xml:space="preserve"> Hook).</w:t>
+            </w:r>
+          </w:p>
+        </w:tc>
+        <w:tc>
+          <w:tcPr>
+            <w:tcW w:w="0" w:type="auto"/>
+            <w:tcBorders>
+              <w:top w:val="single" w:sz="6" w:space="0" w:color="auto"/>
+              <w:left w:val="single" w:sz="6" w:space="0" w:color="auto"/>
+              <w:bottom w:val="single" w:sz="6" w:space="0" w:color="auto"/>
+              <w:right w:val="single" w:sz="6" w:space="0" w:color="auto"/>
+            </w:tcBorders>
+            <w:vAlign w:val="center"/>
+            <w:hideMark/>
+          </w:tcPr>
+          <w:p>
+            <w:pPr>
+              <w:rPr>
+                <w:b/>
+                <w:bCs/>
+              </w:rPr>
+            </w:pPr>
+            <w:proofErr w:type="spellStart"/>
+            <w:r>
+              <w:rPr>
+                <w:b/>
+                <w:bCs/>
+              </w:rPr>
+              <w:t>Updated</w:t>
+            </w:r>
+            <w:proofErr w:type="spellEnd"/>
+          </w:p>
+        </w:tc>
+        <w:tc>
+          <w:tcPr>
+            <w:tcW w:w="0" w:type="auto"/>
+            <w:tcBorders>
+              <w:top w:val="single" w:sz="6" w:space="0" w:color="auto"/>
+              <w:left w:val="single" w:sz="6" w:space="0" w:color="auto"/>
+              <w:bottom w:val="single" w:sz="6" w:space="0" w:color="auto"/>
+              <w:right w:val="single" w:sz="6" w:space="0" w:color="auto"/>
+            </w:tcBorders>
+            <w:vAlign w:val="center"/>
+            <w:hideMark/>
+          </w:tcPr>
+          <w:p>
+            <w:pPr>
+              <w:rPr>
+                <w:b/>
+                <w:bCs/>
+                <w:lang w:val="en-US"/>
+              </w:rPr>
+            </w:pPr>
+            <w:r>
+              <w:rPr>
+                <w:b/>
+                <w:bCs/>
+                <w:lang w:val="en-US"/>
+              </w:rPr>
+              <w:t>components/</w:t>
+            </w:r>
+            <w:proofErr w:type="spellStart"/>
+            <w:r>
+              <w:rPr>
+                <w:b/>
+                <w:bCs/>
+                <w:lang w:val="en-US"/>
+              </w:rPr>
+              <w:t>ToDoApp.jsx</w:t>
+            </w:r>
+            <w:proofErr w:type="spellEnd"/>
+            <w:r>
+              <w:rPr>
+                <w:b/>
+                <w:bCs/>
+                <w:lang w:val="en-US"/>
+              </w:rPr>
+              <w:t xml:space="preserve"> (Central State Manager)</w:t>
             </w:r>
           </w:p>
         </w:tc>
@@ -518,7 +2150,18 @@
             <w:hideMark/>
           </w:tcPr>
           <w:p>
-            <w:r>
+            <w:pPr>
+              <w:rPr>
+                <w:b/>
+                <w:bCs/>
+              </w:rPr>
+            </w:pPr>
+            <w:r>
+              <w:rPr>
+                <w:b/>
+                <w:bCs/>
+              </w:rPr>
+              <w:lastRenderedPageBreak/>
               <w:t>3</w:t>
             </w:r>
           </w:p>
@@ -538,32 +2181,46 @@
           <w:p>
             <w:pPr>
               <w:rPr>
-                <w:lang w:val="en-US"/>
-              </w:rPr>
-            </w:pPr>
-            <w:r>
-              <w:rPr>
-                <w:lang w:val="en-US"/>
-              </w:rPr>
-              <w:t>Base Styling: Apply color schema and typography.</w:t>
-            </w:r>
-          </w:p>
-        </w:tc>
-        <w:tc>
-          <w:tcPr>
-            <w:tcW w:w="0" w:type="auto"/>
-            <w:tcBorders>
-              <w:top w:val="single" w:sz="6" w:space="0" w:color="auto"/>
-              <w:left w:val="single" w:sz="6" w:space="0" w:color="auto"/>
-              <w:bottom w:val="single" w:sz="6" w:space="0" w:color="auto"/>
-              <w:right w:val="single" w:sz="6" w:space="0" w:color="auto"/>
-            </w:tcBorders>
-            <w:vAlign w:val="center"/>
-            <w:hideMark/>
-          </w:tcPr>
-          <w:p>
+                <w:b/>
+                <w:bCs/>
+                <w:lang w:val="en-US"/>
+              </w:rPr>
+            </w:pPr>
+            <w:r>
+              <w:rPr>
+                <w:b/>
+                <w:bCs/>
+                <w:lang w:val="en-US"/>
+              </w:rPr>
+              <w:t>Base Styling: Apply global and component-specific styles.</w:t>
+            </w:r>
+          </w:p>
+        </w:tc>
+        <w:tc>
+          <w:tcPr>
+            <w:tcW w:w="0" w:type="auto"/>
+            <w:tcBorders>
+              <w:top w:val="single" w:sz="6" w:space="0" w:color="auto"/>
+              <w:left w:val="single" w:sz="6" w:space="0" w:color="auto"/>
+              <w:bottom w:val="single" w:sz="6" w:space="0" w:color="auto"/>
+              <w:right w:val="single" w:sz="6" w:space="0" w:color="auto"/>
+            </w:tcBorders>
+            <w:vAlign w:val="center"/>
+            <w:hideMark/>
+          </w:tcPr>
+          <w:p>
+            <w:pPr>
+              <w:rPr>
+                <w:b/>
+                <w:bCs/>
+              </w:rPr>
+            </w:pPr>
             <w:proofErr w:type="spellStart"/>
             <w:r>
+              <w:rPr>
+                <w:b/>
+                <w:bCs/>
+              </w:rPr>
               <w:t>Completed</w:t>
             </w:r>
             <w:proofErr w:type="spellEnd"/>
@@ -582,8 +2239,20 @@
             <w:hideMark/>
           </w:tcPr>
           <w:p>
-            <w:r>
-              <w:t>style.css</w:t>
+            <w:pPr>
+              <w:rPr>
+                <w:b/>
+                <w:bCs/>
+                <w:lang w:val="en-US"/>
+              </w:rPr>
+            </w:pPr>
+            <w:r>
+              <w:rPr>
+                <w:b/>
+                <w:bCs/>
+                <w:lang w:val="en-US"/>
+              </w:rPr>
+              <w:t>index.css (Global) and *.module.css (Component Styles)</w:t>
             </w:r>
           </w:p>
         </w:tc>
@@ -605,7 +2274,17 @@
             <w:hideMark/>
           </w:tcPr>
           <w:p>
-            <w:r>
+            <w:pPr>
+              <w:rPr>
+                <w:b/>
+                <w:bCs/>
+              </w:rPr>
+            </w:pPr>
+            <w:r>
+              <w:rPr>
+                <w:b/>
+                <w:bCs/>
+              </w:rPr>
               <w:t>4</w:t>
             </w:r>
           </w:p>
@@ -625,33 +2304,47 @@
           <w:p>
             <w:pPr>
               <w:rPr>
-                <w:lang w:val="en-US"/>
-              </w:rPr>
-            </w:pPr>
-            <w:r>
-              <w:rPr>
-                <w:lang w:val="en-US"/>
-              </w:rPr>
-              <w:t>Input Component: Create text input field (#new-task-input).</w:t>
-            </w:r>
-          </w:p>
-        </w:tc>
-        <w:tc>
-          <w:tcPr>
-            <w:tcW w:w="0" w:type="auto"/>
-            <w:tcBorders>
-              <w:top w:val="single" w:sz="6" w:space="0" w:color="auto"/>
-              <w:left w:val="single" w:sz="6" w:space="0" w:color="auto"/>
-              <w:bottom w:val="single" w:sz="6" w:space="0" w:color="auto"/>
-              <w:right w:val="single" w:sz="6" w:space="0" w:color="auto"/>
-            </w:tcBorders>
-            <w:vAlign w:val="center"/>
-            <w:hideMark/>
-          </w:tcPr>
-          <w:p>
+                <w:b/>
+                <w:bCs/>
+                <w:lang w:val="en-US"/>
+              </w:rPr>
+            </w:pPr>
+            <w:r>
+              <w:rPr>
+                <w:b/>
+                <w:bCs/>
+                <w:lang w:val="en-US"/>
+              </w:rPr>
+              <w:t>Input Component: Create a controlled component for text input.</w:t>
+            </w:r>
+          </w:p>
+        </w:tc>
+        <w:tc>
+          <w:tcPr>
+            <w:tcW w:w="0" w:type="auto"/>
+            <w:tcBorders>
+              <w:top w:val="single" w:sz="6" w:space="0" w:color="auto"/>
+              <w:left w:val="single" w:sz="6" w:space="0" w:color="auto"/>
+              <w:bottom w:val="single" w:sz="6" w:space="0" w:color="auto"/>
+              <w:right w:val="single" w:sz="6" w:space="0" w:color="auto"/>
+            </w:tcBorders>
+            <w:vAlign w:val="center"/>
+            <w:hideMark/>
+          </w:tcPr>
+          <w:p>
+            <w:pPr>
+              <w:rPr>
+                <w:b/>
+                <w:bCs/>
+              </w:rPr>
+            </w:pPr>
             <w:proofErr w:type="spellStart"/>
             <w:r>
-              <w:t>Completed</w:t>
+              <w:rPr>
+                <w:b/>
+                <w:bCs/>
+              </w:rPr>
+              <w:t>Updated</w:t>
             </w:r>
             <w:proofErr w:type="spellEnd"/>
           </w:p>
@@ -669,9 +2362,37 @@
             <w:hideMark/>
           </w:tcPr>
           <w:p>
-            <w:r>
-              <w:t>index.html</w:t>
-            </w:r>
+            <w:pPr>
+              <w:rPr>
+                <w:b/>
+                <w:bCs/>
+              </w:rPr>
+            </w:pPr>
+            <w:proofErr w:type="spellStart"/>
+            <w:r>
+              <w:rPr>
+                <w:b/>
+                <w:bCs/>
+              </w:rPr>
+              <w:t>components</w:t>
+            </w:r>
+            <w:proofErr w:type="spellEnd"/>
+            <w:r>
+              <w:rPr>
+                <w:b/>
+                <w:bCs/>
+              </w:rPr>
+              <w:t>/</w:t>
+            </w:r>
+            <w:proofErr w:type="spellStart"/>
+            <w:r>
+              <w:rPr>
+                <w:b/>
+                <w:bCs/>
+              </w:rPr>
+              <w:t>TaskInput.jsx</w:t>
+            </w:r>
+            <w:proofErr w:type="spellEnd"/>
           </w:p>
         </w:tc>
       </w:tr>
@@ -692,7 +2413,17 @@
             <w:hideMark/>
           </w:tcPr>
           <w:p>
-            <w:r>
+            <w:pPr>
+              <w:rPr>
+                <w:b/>
+                <w:bCs/>
+              </w:rPr>
+            </w:pPr>
+            <w:r>
+              <w:rPr>
+                <w:b/>
+                <w:bCs/>
+              </w:rPr>
               <w:t>5</w:t>
             </w:r>
           </w:p>
@@ -712,53 +2443,118 @@
           <w:p>
             <w:pPr>
               <w:rPr>
-                <w:lang w:val="en-US"/>
-              </w:rPr>
-            </w:pPr>
-            <w:r>
-              <w:rPr>
-                <w:lang w:val="en-US"/>
-              </w:rPr>
-              <w:t>Action Button: Create "Add" button (#add-btn).</w:t>
-            </w:r>
-          </w:p>
-        </w:tc>
-        <w:tc>
-          <w:tcPr>
-            <w:tcW w:w="0" w:type="auto"/>
-            <w:tcBorders>
-              <w:top w:val="single" w:sz="6" w:space="0" w:color="auto"/>
-              <w:left w:val="single" w:sz="6" w:space="0" w:color="auto"/>
-              <w:bottom w:val="single" w:sz="6" w:space="0" w:color="auto"/>
-              <w:right w:val="single" w:sz="6" w:space="0" w:color="auto"/>
-            </w:tcBorders>
-            <w:vAlign w:val="center"/>
-            <w:hideMark/>
-          </w:tcPr>
-          <w:p>
+                <w:b/>
+                <w:bCs/>
+                <w:lang w:val="en-US"/>
+              </w:rPr>
+            </w:pPr>
+            <w:r>
+              <w:rPr>
+                <w:b/>
+                <w:bCs/>
+                <w:lang w:val="en-US"/>
+              </w:rPr>
+              <w:t>Action Button: Implement the 'Add' functionality (passed as a prop).</w:t>
+            </w:r>
+          </w:p>
+        </w:tc>
+        <w:tc>
+          <w:tcPr>
+            <w:tcW w:w="0" w:type="auto"/>
+            <w:tcBorders>
+              <w:top w:val="single" w:sz="6" w:space="0" w:color="auto"/>
+              <w:left w:val="single" w:sz="6" w:space="0" w:color="auto"/>
+              <w:bottom w:val="single" w:sz="6" w:space="0" w:color="auto"/>
+              <w:right w:val="single" w:sz="6" w:space="0" w:color="auto"/>
+            </w:tcBorders>
+            <w:vAlign w:val="center"/>
+            <w:hideMark/>
+          </w:tcPr>
+          <w:p>
+            <w:pPr>
+              <w:rPr>
+                <w:b/>
+                <w:bCs/>
+              </w:rPr>
+            </w:pPr>
             <w:proofErr w:type="spellStart"/>
             <w:r>
-              <w:t>Completed</w:t>
+              <w:rPr>
+                <w:b/>
+                <w:bCs/>
+              </w:rPr>
+              <w:t>Merged</w:t>
             </w:r>
             <w:proofErr w:type="spellEnd"/>
-          </w:p>
-        </w:tc>
-        <w:tc>
-          <w:tcPr>
-            <w:tcW w:w="0" w:type="auto"/>
-            <w:tcBorders>
-              <w:top w:val="single" w:sz="6" w:space="0" w:color="auto"/>
-              <w:left w:val="single" w:sz="6" w:space="0" w:color="auto"/>
-              <w:bottom w:val="single" w:sz="6" w:space="0" w:color="auto"/>
-              <w:right w:val="single" w:sz="6" w:space="0" w:color="auto"/>
-            </w:tcBorders>
-            <w:vAlign w:val="center"/>
-            <w:hideMark/>
-          </w:tcPr>
-          <w:p>
-            <w:r>
-              <w:t>index.html</w:t>
-            </w:r>
+            <w:r>
+              <w:rPr>
+                <w:b/>
+                <w:bCs/>
+              </w:rPr>
+              <w:t xml:space="preserve"> </w:t>
+            </w:r>
+            <w:proofErr w:type="spellStart"/>
+            <w:r>
+              <w:rPr>
+                <w:b/>
+                <w:bCs/>
+              </w:rPr>
+              <w:t>into</w:t>
+            </w:r>
+            <w:proofErr w:type="spellEnd"/>
+            <w:r>
+              <w:rPr>
+                <w:b/>
+                <w:bCs/>
+              </w:rPr>
+              <w:t xml:space="preserve"> 4</w:t>
+            </w:r>
+          </w:p>
+        </w:tc>
+        <w:tc>
+          <w:tcPr>
+            <w:tcW w:w="0" w:type="auto"/>
+            <w:tcBorders>
+              <w:top w:val="single" w:sz="6" w:space="0" w:color="auto"/>
+              <w:left w:val="single" w:sz="6" w:space="0" w:color="auto"/>
+              <w:bottom w:val="single" w:sz="6" w:space="0" w:color="auto"/>
+              <w:right w:val="single" w:sz="6" w:space="0" w:color="auto"/>
+            </w:tcBorders>
+            <w:vAlign w:val="center"/>
+            <w:hideMark/>
+          </w:tcPr>
+          <w:p>
+            <w:pPr>
+              <w:rPr>
+                <w:b/>
+                <w:bCs/>
+              </w:rPr>
+            </w:pPr>
+            <w:proofErr w:type="spellStart"/>
+            <w:r>
+              <w:rPr>
+                <w:b/>
+                <w:bCs/>
+              </w:rPr>
+              <w:t>components</w:t>
+            </w:r>
+            <w:proofErr w:type="spellEnd"/>
+            <w:r>
+              <w:rPr>
+                <w:b/>
+                <w:bCs/>
+              </w:rPr>
+              <w:t>/</w:t>
+            </w:r>
+            <w:proofErr w:type="spellStart"/>
+            <w:r>
+              <w:rPr>
+                <w:b/>
+                <w:bCs/>
+              </w:rPr>
+              <w:t>TaskInput.jsx</w:t>
+            </w:r>
+            <w:proofErr w:type="spellEnd"/>
           </w:p>
         </w:tc>
       </w:tr>
@@ -779,7 +2575,17 @@
             <w:hideMark/>
           </w:tcPr>
           <w:p>
-            <w:r>
+            <w:pPr>
+              <w:rPr>
+                <w:b/>
+                <w:bCs/>
+              </w:rPr>
+            </w:pPr>
+            <w:r>
+              <w:rPr>
+                <w:b/>
+                <w:bCs/>
+              </w:rPr>
               <w:t>6</w:t>
             </w:r>
           </w:p>
@@ -799,33 +2605,47 @@
           <w:p>
             <w:pPr>
               <w:rPr>
-                <w:lang w:val="en-US"/>
-              </w:rPr>
-            </w:pPr>
-            <w:r>
-              <w:rPr>
-                <w:lang w:val="en-US"/>
-              </w:rPr>
-              <w:t>List Display: Create the &lt;ul&gt; element (#task-list).</w:t>
-            </w:r>
-          </w:p>
-        </w:tc>
-        <w:tc>
-          <w:tcPr>
-            <w:tcW w:w="0" w:type="auto"/>
-            <w:tcBorders>
-              <w:top w:val="single" w:sz="6" w:space="0" w:color="auto"/>
-              <w:left w:val="single" w:sz="6" w:space="0" w:color="auto"/>
-              <w:bottom w:val="single" w:sz="6" w:space="0" w:color="auto"/>
-              <w:right w:val="single" w:sz="6" w:space="0" w:color="auto"/>
-            </w:tcBorders>
-            <w:vAlign w:val="center"/>
-            <w:hideMark/>
-          </w:tcPr>
-          <w:p>
+                <w:b/>
+                <w:bCs/>
+                <w:lang w:val="en-US"/>
+              </w:rPr>
+            </w:pPr>
+            <w:r>
+              <w:rPr>
+                <w:b/>
+                <w:bCs/>
+                <w:lang w:val="en-US"/>
+              </w:rPr>
+              <w:t>List Display: Create a component to render the list of tasks.</w:t>
+            </w:r>
+          </w:p>
+        </w:tc>
+        <w:tc>
+          <w:tcPr>
+            <w:tcW w:w="0" w:type="auto"/>
+            <w:tcBorders>
+              <w:top w:val="single" w:sz="6" w:space="0" w:color="auto"/>
+              <w:left w:val="single" w:sz="6" w:space="0" w:color="auto"/>
+              <w:bottom w:val="single" w:sz="6" w:space="0" w:color="auto"/>
+              <w:right w:val="single" w:sz="6" w:space="0" w:color="auto"/>
+            </w:tcBorders>
+            <w:vAlign w:val="center"/>
+            <w:hideMark/>
+          </w:tcPr>
+          <w:p>
+            <w:pPr>
+              <w:rPr>
+                <w:b/>
+                <w:bCs/>
+              </w:rPr>
+            </w:pPr>
             <w:proofErr w:type="spellStart"/>
             <w:r>
-              <w:t>Completed</w:t>
+              <w:rPr>
+                <w:b/>
+                <w:bCs/>
+              </w:rPr>
+              <w:t>Updated</w:t>
             </w:r>
             <w:proofErr w:type="spellEnd"/>
           </w:p>
@@ -843,9 +2663,37 @@
             <w:hideMark/>
           </w:tcPr>
           <w:p>
-            <w:r>
-              <w:t>index.html</w:t>
-            </w:r>
+            <w:pPr>
+              <w:rPr>
+                <w:b/>
+                <w:bCs/>
+              </w:rPr>
+            </w:pPr>
+            <w:proofErr w:type="spellStart"/>
+            <w:r>
+              <w:rPr>
+                <w:b/>
+                <w:bCs/>
+              </w:rPr>
+              <w:t>components</w:t>
+            </w:r>
+            <w:proofErr w:type="spellEnd"/>
+            <w:r>
+              <w:rPr>
+                <w:b/>
+                <w:bCs/>
+              </w:rPr>
+              <w:t>/</w:t>
+            </w:r>
+            <w:proofErr w:type="spellStart"/>
+            <w:r>
+              <w:rPr>
+                <w:b/>
+                <w:bCs/>
+              </w:rPr>
+              <w:t>TaskList.jsx</w:t>
+            </w:r>
+            <w:proofErr w:type="spellEnd"/>
           </w:p>
         </w:tc>
       </w:tr>
@@ -866,7 +2714,17 @@
             <w:hideMark/>
           </w:tcPr>
           <w:p>
-            <w:r>
+            <w:pPr>
+              <w:rPr>
+                <w:b/>
+                <w:bCs/>
+              </w:rPr>
+            </w:pPr>
+            <w:r>
+              <w:rPr>
+                <w:b/>
+                <w:bCs/>
+              </w:rPr>
               <w:t>7</w:t>
             </w:r>
           </w:p>
@@ -886,33 +2744,54 @@
           <w:p>
             <w:pPr>
               <w:rPr>
-                <w:lang w:val="en-US"/>
-              </w:rPr>
-            </w:pPr>
-            <w:r>
-              <w:rPr>
-                <w:lang w:val="en-US"/>
-              </w:rPr>
-              <w:t>Add Function (JS): Program the logic to add a new item.</w:t>
-            </w:r>
-          </w:p>
-        </w:tc>
-        <w:tc>
-          <w:tcPr>
-            <w:tcW w:w="0" w:type="auto"/>
-            <w:tcBorders>
-              <w:top w:val="single" w:sz="6" w:space="0" w:color="auto"/>
-              <w:left w:val="single" w:sz="6" w:space="0" w:color="auto"/>
-              <w:bottom w:val="single" w:sz="6" w:space="0" w:color="auto"/>
-              <w:right w:val="single" w:sz="6" w:space="0" w:color="auto"/>
-            </w:tcBorders>
-            <w:vAlign w:val="center"/>
-            <w:hideMark/>
-          </w:tcPr>
-          <w:p>
+                <w:b/>
+                <w:bCs/>
+                <w:lang w:val="en-US"/>
+              </w:rPr>
+            </w:pPr>
+            <w:r>
+              <w:rPr>
+                <w:b/>
+                <w:bCs/>
+                <w:lang w:val="en-US"/>
+              </w:rPr>
+              <w:t>Task Item Component: Create a reusable component for a single task.</w:t>
+            </w:r>
+          </w:p>
+        </w:tc>
+        <w:tc>
+          <w:tcPr>
+            <w:tcW w:w="0" w:type="auto"/>
+            <w:tcBorders>
+              <w:top w:val="single" w:sz="6" w:space="0" w:color="auto"/>
+              <w:left w:val="single" w:sz="6" w:space="0" w:color="auto"/>
+              <w:bottom w:val="single" w:sz="6" w:space="0" w:color="auto"/>
+              <w:right w:val="single" w:sz="6" w:space="0" w:color="auto"/>
+            </w:tcBorders>
+            <w:vAlign w:val="center"/>
+            <w:hideMark/>
+          </w:tcPr>
+          <w:p>
+            <w:pPr>
+              <w:rPr>
+                <w:b/>
+                <w:bCs/>
+              </w:rPr>
+            </w:pPr>
+            <w:r>
+              <w:rPr>
+                <w:b/>
+                <w:bCs/>
+              </w:rPr>
+              <w:t xml:space="preserve">New </w:t>
+            </w:r>
             <w:proofErr w:type="spellStart"/>
             <w:r>
-              <w:t>Completed</w:t>
+              <w:rPr>
+                <w:b/>
+                <w:bCs/>
+              </w:rPr>
+              <w:t>Component</w:t>
             </w:r>
             <w:proofErr w:type="spellEnd"/>
           </w:p>
@@ -930,9 +2809,37 @@
             <w:hideMark/>
           </w:tcPr>
           <w:p>
-            <w:r>
-              <w:t>script.js</w:t>
-            </w:r>
+            <w:pPr>
+              <w:rPr>
+                <w:b/>
+                <w:bCs/>
+              </w:rPr>
+            </w:pPr>
+            <w:proofErr w:type="spellStart"/>
+            <w:r>
+              <w:rPr>
+                <w:b/>
+                <w:bCs/>
+              </w:rPr>
+              <w:t>components</w:t>
+            </w:r>
+            <w:proofErr w:type="spellEnd"/>
+            <w:r>
+              <w:rPr>
+                <w:b/>
+                <w:bCs/>
+              </w:rPr>
+              <w:t>/</w:t>
+            </w:r>
+            <w:proofErr w:type="spellStart"/>
+            <w:r>
+              <w:rPr>
+                <w:b/>
+                <w:bCs/>
+              </w:rPr>
+              <w:t>TaskItem.jsx</w:t>
+            </w:r>
+            <w:proofErr w:type="spellEnd"/>
           </w:p>
         </w:tc>
       </w:tr>
@@ -953,7 +2860,17 @@
             <w:hideMark/>
           </w:tcPr>
           <w:p>
-            <w:r>
+            <w:pPr>
+              <w:rPr>
+                <w:b/>
+                <w:bCs/>
+              </w:rPr>
+            </w:pPr>
+            <w:r>
+              <w:rPr>
+                <w:b/>
+                <w:bCs/>
+              </w:rPr>
               <w:t>8</w:t>
             </w:r>
           </w:p>
@@ -973,32 +2890,64 @@
           <w:p>
             <w:pPr>
               <w:rPr>
-                <w:lang w:val="en-US"/>
-              </w:rPr>
-            </w:pPr>
-            <w:r>
-              <w:rPr>
-                <w:lang w:val="en-US"/>
-              </w:rPr>
-              <w:t>Delete Function (JS): Program the functionality to remove an item.</w:t>
-            </w:r>
-          </w:p>
-        </w:tc>
-        <w:tc>
-          <w:tcPr>
-            <w:tcW w:w="0" w:type="auto"/>
-            <w:tcBorders>
-              <w:top w:val="single" w:sz="6" w:space="0" w:color="auto"/>
-              <w:left w:val="single" w:sz="6" w:space="0" w:color="auto"/>
-              <w:bottom w:val="single" w:sz="6" w:space="0" w:color="auto"/>
-              <w:right w:val="single" w:sz="6" w:space="0" w:color="auto"/>
-            </w:tcBorders>
-            <w:vAlign w:val="center"/>
-            <w:hideMark/>
-          </w:tcPr>
-          <w:p>
+                <w:b/>
+                <w:bCs/>
+                <w:lang w:val="en-US"/>
+              </w:rPr>
+            </w:pPr>
+            <w:r>
+              <w:rPr>
+                <w:b/>
+                <w:bCs/>
+                <w:lang w:val="en-US"/>
+              </w:rPr>
+              <w:t xml:space="preserve">Add Function (React): Pass the </w:t>
+            </w:r>
             <w:proofErr w:type="spellStart"/>
             <w:r>
+              <w:rPr>
+                <w:b/>
+                <w:bCs/>
+                <w:lang w:val="en-US"/>
+              </w:rPr>
+              <w:t>addTask</w:t>
+            </w:r>
+            <w:proofErr w:type="spellEnd"/>
+            <w:r>
+              <w:rPr>
+                <w:b/>
+                <w:bCs/>
+                <w:lang w:val="en-US"/>
+              </w:rPr>
+              <w:t xml:space="preserve"> function (from State) down to the Input component.</w:t>
+            </w:r>
+          </w:p>
+        </w:tc>
+        <w:tc>
+          <w:tcPr>
+            <w:tcW w:w="0" w:type="auto"/>
+            <w:tcBorders>
+              <w:top w:val="single" w:sz="6" w:space="0" w:color="auto"/>
+              <w:left w:val="single" w:sz="6" w:space="0" w:color="auto"/>
+              <w:bottom w:val="single" w:sz="6" w:space="0" w:color="auto"/>
+              <w:right w:val="single" w:sz="6" w:space="0" w:color="auto"/>
+            </w:tcBorders>
+            <w:vAlign w:val="center"/>
+            <w:hideMark/>
+          </w:tcPr>
+          <w:p>
+            <w:pPr>
+              <w:rPr>
+                <w:b/>
+                <w:bCs/>
+              </w:rPr>
+            </w:pPr>
+            <w:proofErr w:type="spellStart"/>
+            <w:r>
+              <w:rPr>
+                <w:b/>
+                <w:bCs/>
+              </w:rPr>
               <w:t>Completed</w:t>
             </w:r>
             <w:proofErr w:type="spellEnd"/>
@@ -1017,9 +2966,31 @@
             <w:hideMark/>
           </w:tcPr>
           <w:p>
-            <w:r>
-              <w:t>script.js</w:t>
-            </w:r>
+            <w:pPr>
+              <w:rPr>
+                <w:b/>
+                <w:bCs/>
+                <w:lang w:val="en-US"/>
+              </w:rPr>
+            </w:pPr>
+            <w:r>
+              <w:rPr>
+                <w:b/>
+                <w:bCs/>
+                <w:lang w:val="en-US"/>
+              </w:rPr>
+              <w:t xml:space="preserve">State logic in </w:t>
+            </w:r>
+            <w:proofErr w:type="spellStart"/>
+            <w:r>
+              <w:rPr>
+                <w:b/>
+                <w:bCs/>
+                <w:lang w:val="en-US"/>
+              </w:rPr>
+              <w:t>ToDoApp.jsx</w:t>
+            </w:r>
+            <w:proofErr w:type="spellEnd"/>
           </w:p>
         </w:tc>
       </w:tr>
@@ -1040,7 +3011,17 @@
             <w:hideMark/>
           </w:tcPr>
           <w:p>
-            <w:r>
+            <w:pPr>
+              <w:rPr>
+                <w:b/>
+                <w:bCs/>
+              </w:rPr>
+            </w:pPr>
+            <w:r>
+              <w:rPr>
+                <w:b/>
+                <w:bCs/>
+              </w:rPr>
               <w:t>9</w:t>
             </w:r>
           </w:p>
@@ -1060,67 +3041,125 @@
           <w:p>
             <w:pPr>
               <w:rPr>
-                <w:lang w:val="en-US"/>
-              </w:rPr>
-            </w:pPr>
-            <w:r>
-              <w:rPr>
-                <w:lang w:val="en-US"/>
-              </w:rPr>
-              <w:t xml:space="preserve">Data Persistence (Simple): Implement saving data to </w:t>
-            </w:r>
-            <w:r>
-              <w:rPr>
-                <w:i/>
-                <w:iCs/>
-                <w:lang w:val="en-US"/>
-              </w:rPr>
-              <w:t>Local Storage</w:t>
-            </w:r>
-            <w:r>
-              <w:rPr>
-                <w:lang w:val="en-US"/>
-              </w:rPr>
-              <w:t>.</w:t>
-            </w:r>
-          </w:p>
-        </w:tc>
-        <w:tc>
-          <w:tcPr>
-            <w:tcW w:w="0" w:type="auto"/>
-            <w:tcBorders>
-              <w:top w:val="single" w:sz="6" w:space="0" w:color="auto"/>
-              <w:left w:val="single" w:sz="6" w:space="0" w:color="auto"/>
-              <w:bottom w:val="single" w:sz="6" w:space="0" w:color="auto"/>
-              <w:right w:val="single" w:sz="6" w:space="0" w:color="auto"/>
-            </w:tcBorders>
-            <w:vAlign w:val="center"/>
-            <w:hideMark/>
-          </w:tcPr>
-          <w:p>
+                <w:b/>
+                <w:bCs/>
+                <w:lang w:val="en-US"/>
+              </w:rPr>
+            </w:pPr>
+            <w:r>
+              <w:rPr>
+                <w:b/>
+                <w:bCs/>
+                <w:lang w:val="en-US"/>
+              </w:rPr>
+              <w:t xml:space="preserve">Delete Function (React): Pass the </w:t>
+            </w:r>
             <w:proofErr w:type="spellStart"/>
             <w:r>
-              <w:t>Pending</w:t>
+              <w:rPr>
+                <w:b/>
+                <w:bCs/>
+                <w:lang w:val="en-US"/>
+              </w:rPr>
+              <w:t>deleteTask</w:t>
             </w:r>
             <w:proofErr w:type="spellEnd"/>
-          </w:p>
-        </w:tc>
-        <w:tc>
-          <w:tcPr>
-            <w:tcW w:w="0" w:type="auto"/>
-            <w:tcBorders>
-              <w:top w:val="single" w:sz="6" w:space="0" w:color="auto"/>
-              <w:left w:val="single" w:sz="6" w:space="0" w:color="auto"/>
-              <w:bottom w:val="single" w:sz="6" w:space="0" w:color="auto"/>
-              <w:right w:val="single" w:sz="6" w:space="0" w:color="auto"/>
-            </w:tcBorders>
-            <w:vAlign w:val="center"/>
-            <w:hideMark/>
-          </w:tcPr>
-          <w:p>
-            <w:r>
-              <w:t>(Next Step)</w:t>
-            </w:r>
+            <w:r>
+              <w:rPr>
+                <w:b/>
+                <w:bCs/>
+                <w:lang w:val="en-US"/>
+              </w:rPr>
+              <w:t xml:space="preserve"> function (from State) down to the Task Item component.</w:t>
+            </w:r>
+          </w:p>
+        </w:tc>
+        <w:tc>
+          <w:tcPr>
+            <w:tcW w:w="0" w:type="auto"/>
+            <w:tcBorders>
+              <w:top w:val="single" w:sz="6" w:space="0" w:color="auto"/>
+              <w:left w:val="single" w:sz="6" w:space="0" w:color="auto"/>
+              <w:bottom w:val="single" w:sz="6" w:space="0" w:color="auto"/>
+              <w:right w:val="single" w:sz="6" w:space="0" w:color="auto"/>
+            </w:tcBorders>
+            <w:vAlign w:val="center"/>
+            <w:hideMark/>
+          </w:tcPr>
+          <w:p>
+            <w:pPr>
+              <w:rPr>
+                <w:b/>
+                <w:bCs/>
+              </w:rPr>
+            </w:pPr>
+            <w:proofErr w:type="spellStart"/>
+            <w:r>
+              <w:rPr>
+                <w:b/>
+                <w:bCs/>
+              </w:rPr>
+              <w:t>Completed</w:t>
+            </w:r>
+            <w:proofErr w:type="spellEnd"/>
+          </w:p>
+        </w:tc>
+        <w:tc>
+          <w:tcPr>
+            <w:tcW w:w="0" w:type="auto"/>
+            <w:tcBorders>
+              <w:top w:val="single" w:sz="6" w:space="0" w:color="auto"/>
+              <w:left w:val="single" w:sz="6" w:space="0" w:color="auto"/>
+              <w:bottom w:val="single" w:sz="6" w:space="0" w:color="auto"/>
+              <w:right w:val="single" w:sz="6" w:space="0" w:color="auto"/>
+            </w:tcBorders>
+            <w:vAlign w:val="center"/>
+            <w:hideMark/>
+          </w:tcPr>
+          <w:p>
+            <w:pPr>
+              <w:rPr>
+                <w:b/>
+                <w:bCs/>
+                <w:lang w:val="en-US"/>
+              </w:rPr>
+            </w:pPr>
+            <w:r>
+              <w:rPr>
+                <w:b/>
+                <w:bCs/>
+                <w:lang w:val="en-US"/>
+              </w:rPr>
+              <w:t xml:space="preserve">Logic in </w:t>
+            </w:r>
+            <w:proofErr w:type="spellStart"/>
+            <w:r>
+              <w:rPr>
+                <w:b/>
+                <w:bCs/>
+                <w:lang w:val="en-US"/>
+              </w:rPr>
+              <w:t>TaskItem.jsx</w:t>
+            </w:r>
+            <w:proofErr w:type="spellEnd"/>
+            <w:r>
+              <w:rPr>
+                <w:b/>
+                <w:bCs/>
+                <w:lang w:val="en-US"/>
+              </w:rPr>
+              <w:t xml:space="preserve"> / State logic in </w:t>
+            </w:r>
+            <w:proofErr w:type="spellStart"/>
+            <w:r>
+              <w:rPr>
+                <w:b/>
+                <w:bCs/>
+                <w:lang w:val="en-US"/>
+              </w:rPr>
+              <w:t>ToDoApp.jsx</w:t>
+            </w:r>
+            <w:proofErr w:type="spellEnd"/>
           </w:p>
         </w:tc>
       </w:tr>
@@ -1141,7 +3180,17 @@
             <w:hideMark/>
           </w:tcPr>
           <w:p>
-            <w:r>
+            <w:pPr>
+              <w:rPr>
+                <w:b/>
+                <w:bCs/>
+              </w:rPr>
+            </w:pPr>
+            <w:r>
+              <w:rPr>
+                <w:b/>
+                <w:bCs/>
+              </w:rPr>
               <w:t>10</w:t>
             </w:r>
           </w:p>
@@ -1161,32 +3210,64 @@
           <w:p>
             <w:pPr>
               <w:rPr>
-                <w:lang w:val="en-US"/>
-              </w:rPr>
-            </w:pPr>
-            <w:r>
-              <w:rPr>
-                <w:lang w:val="en-US"/>
-              </w:rPr>
-              <w:t>Base Responsiveness: Ensure the layout is functional on smaller screens.</w:t>
-            </w:r>
-          </w:p>
-        </w:tc>
-        <w:tc>
-          <w:tcPr>
-            <w:tcW w:w="0" w:type="auto"/>
-            <w:tcBorders>
-              <w:top w:val="single" w:sz="6" w:space="0" w:color="auto"/>
-              <w:left w:val="single" w:sz="6" w:space="0" w:color="auto"/>
-              <w:bottom w:val="single" w:sz="6" w:space="0" w:color="auto"/>
-              <w:right w:val="single" w:sz="6" w:space="0" w:color="auto"/>
-            </w:tcBorders>
-            <w:vAlign w:val="center"/>
-            <w:hideMark/>
-          </w:tcPr>
-          <w:p>
+                <w:b/>
+                <w:bCs/>
+                <w:lang w:val="en-US"/>
+              </w:rPr>
+            </w:pPr>
+            <w:r>
+              <w:rPr>
+                <w:b/>
+                <w:bCs/>
+                <w:lang w:val="en-US"/>
+              </w:rPr>
+              <w:t xml:space="preserve">Data Persistence: Use the </w:t>
+            </w:r>
             <w:proofErr w:type="spellStart"/>
             <w:r>
+              <w:rPr>
+                <w:b/>
+                <w:bCs/>
+                <w:lang w:val="en-US"/>
+              </w:rPr>
+              <w:t>useEffect</w:t>
+            </w:r>
+            <w:proofErr w:type="spellEnd"/>
+            <w:r>
+              <w:rPr>
+                <w:b/>
+                <w:bCs/>
+                <w:lang w:val="en-US"/>
+              </w:rPr>
+              <w:t xml:space="preserve"> Hook to save and load tasks from Local Storage.</w:t>
+            </w:r>
+          </w:p>
+        </w:tc>
+        <w:tc>
+          <w:tcPr>
+            <w:tcW w:w="0" w:type="auto"/>
+            <w:tcBorders>
+              <w:top w:val="single" w:sz="6" w:space="0" w:color="auto"/>
+              <w:left w:val="single" w:sz="6" w:space="0" w:color="auto"/>
+              <w:bottom w:val="single" w:sz="6" w:space="0" w:color="auto"/>
+              <w:right w:val="single" w:sz="6" w:space="0" w:color="auto"/>
+            </w:tcBorders>
+            <w:vAlign w:val="center"/>
+            <w:hideMark/>
+          </w:tcPr>
+          <w:p>
+            <w:pPr>
+              <w:rPr>
+                <w:b/>
+                <w:bCs/>
+              </w:rPr>
+            </w:pPr>
+            <w:proofErr w:type="spellStart"/>
+            <w:r>
+              <w:rPr>
+                <w:b/>
+                <w:bCs/>
+              </w:rPr>
               <w:t>Pending</w:t>
             </w:r>
             <w:proofErr w:type="spellEnd"/>
@@ -1205,16 +3286,151 @@
             <w:hideMark/>
           </w:tcPr>
           <w:p>
-            <w:r>
-              <w:t xml:space="preserve">(CSS </w:t>
-            </w:r>
+            <w:pPr>
+              <w:rPr>
+                <w:b/>
+                <w:bCs/>
+                <w:lang w:val="en-US"/>
+              </w:rPr>
+            </w:pPr>
             <w:proofErr w:type="spellStart"/>
             <w:r>
-              <w:t>Improvements</w:t>
+              <w:rPr>
+                <w:b/>
+                <w:bCs/>
+                <w:lang w:val="en-US"/>
+              </w:rPr>
+              <w:t>ToDoApp.jsx</w:t>
             </w:r>
             <w:proofErr w:type="spellEnd"/>
             <w:r>
-              <w:t>)</w:t>
+              <w:rPr>
+                <w:b/>
+                <w:bCs/>
+                <w:lang w:val="en-US"/>
+              </w:rPr>
+              <w:t xml:space="preserve"> or Custom Hook</w:t>
+            </w:r>
+          </w:p>
+        </w:tc>
+      </w:tr>
+      <w:tr>
+        <w:trPr>
+          <w:tblCellSpacing w:w="15" w:type="dxa"/>
+        </w:trPr>
+        <w:tc>
+          <w:tcPr>
+            <w:tcW w:w="0" w:type="auto"/>
+            <w:tcBorders>
+              <w:top w:val="single" w:sz="6" w:space="0" w:color="auto"/>
+              <w:left w:val="single" w:sz="6" w:space="0" w:color="auto"/>
+              <w:bottom w:val="single" w:sz="6" w:space="0" w:color="auto"/>
+              <w:right w:val="single" w:sz="6" w:space="0" w:color="auto"/>
+            </w:tcBorders>
+            <w:vAlign w:val="center"/>
+            <w:hideMark/>
+          </w:tcPr>
+          <w:p>
+            <w:pPr>
+              <w:rPr>
+                <w:b/>
+                <w:bCs/>
+              </w:rPr>
+            </w:pPr>
+            <w:r>
+              <w:rPr>
+                <w:b/>
+                <w:bCs/>
+              </w:rPr>
+              <w:t>11</w:t>
+            </w:r>
+          </w:p>
+        </w:tc>
+        <w:tc>
+          <w:tcPr>
+            <w:tcW w:w="0" w:type="auto"/>
+            <w:tcBorders>
+              <w:top w:val="single" w:sz="6" w:space="0" w:color="auto"/>
+              <w:left w:val="single" w:sz="6" w:space="0" w:color="auto"/>
+              <w:bottom w:val="single" w:sz="6" w:space="0" w:color="auto"/>
+              <w:right w:val="single" w:sz="6" w:space="0" w:color="auto"/>
+            </w:tcBorders>
+            <w:vAlign w:val="center"/>
+            <w:hideMark/>
+          </w:tcPr>
+          <w:p>
+            <w:pPr>
+              <w:rPr>
+                <w:b/>
+                <w:bCs/>
+                <w:lang w:val="en-US"/>
+              </w:rPr>
+            </w:pPr>
+            <w:r>
+              <w:rPr>
+                <w:b/>
+                <w:bCs/>
+                <w:lang w:val="en-US"/>
+              </w:rPr>
+              <w:t>Base Responsiveness: Use media queries in CSS files to ensure layout flexibility.</w:t>
+            </w:r>
+          </w:p>
+        </w:tc>
+        <w:tc>
+          <w:tcPr>
+            <w:tcW w:w="0" w:type="auto"/>
+            <w:tcBorders>
+              <w:top w:val="single" w:sz="6" w:space="0" w:color="auto"/>
+              <w:left w:val="single" w:sz="6" w:space="0" w:color="auto"/>
+              <w:bottom w:val="single" w:sz="6" w:space="0" w:color="auto"/>
+              <w:right w:val="single" w:sz="6" w:space="0" w:color="auto"/>
+            </w:tcBorders>
+            <w:vAlign w:val="center"/>
+            <w:hideMark/>
+          </w:tcPr>
+          <w:p>
+            <w:pPr>
+              <w:rPr>
+                <w:b/>
+                <w:bCs/>
+              </w:rPr>
+            </w:pPr>
+            <w:proofErr w:type="spellStart"/>
+            <w:r>
+              <w:rPr>
+                <w:b/>
+                <w:bCs/>
+              </w:rPr>
+              <w:t>Pending</w:t>
+            </w:r>
+            <w:proofErr w:type="spellEnd"/>
+          </w:p>
+        </w:tc>
+        <w:tc>
+          <w:tcPr>
+            <w:tcW w:w="0" w:type="auto"/>
+            <w:tcBorders>
+              <w:top w:val="single" w:sz="6" w:space="0" w:color="auto"/>
+              <w:left w:val="single" w:sz="6" w:space="0" w:color="auto"/>
+              <w:bottom w:val="single" w:sz="6" w:space="0" w:color="auto"/>
+              <w:right w:val="single" w:sz="6" w:space="0" w:color="auto"/>
+            </w:tcBorders>
+            <w:vAlign w:val="center"/>
+            <w:hideMark/>
+          </w:tcPr>
+          <w:p>
+            <w:pPr>
+              <w:rPr>
+                <w:b/>
+                <w:bCs/>
+              </w:rPr>
+            </w:pPr>
+            <w:r>
+              <w:rPr>
+                <w:b/>
+                <w:bCs/>
+              </w:rPr>
+              <w:t>*.module.css files</w:t>
             </w:r>
           </w:p>
         </w:tc>
@@ -1223,9 +3439,683 @@
     <w:p>
       <w:pPr>
         <w:rPr>
-          <w:lang w:val="en-US"/>
-        </w:rPr>
-      </w:pPr>
+          <w:b/>
+          <w:bCs/>
+        </w:rPr>
+      </w:pPr>
+      <w:r>
+        <w:rPr>
+          <w:b/>
+          <w:bCs/>
+        </w:rPr>
+        <w:pict w14:anchorId="39EAF57C">
+          <v:rect id="_x0000_i1109" style="width:0;height:1.5pt" o:hralign="center" o:hrstd="t" o:hr="t" fillcolor="#a0a0a0" stroked="f"/>
+        </w:pict>
+      </w:r>
+    </w:p>
+    <w:p>
+      <w:pPr>
+        <w:rPr>
+          <w:b/>
+          <w:bCs/>
+          <w:lang w:val="en-US"/>
+        </w:rPr>
+      </w:pPr>
+      <w:r>
+        <w:rPr>
+          <w:rFonts w:ascii="Segoe UI Emoji" w:hAnsi="Segoe UI Emoji" w:cs="Segoe UI Emoji"/>
+          <w:b/>
+          <w:bCs/>
+          <w:lang w:val="en-US"/>
+        </w:rPr>
+        <w:t>⚙</w:t>
+      </w:r>
+      <w:r>
+        <w:rPr>
+          <w:rFonts w:ascii="Segoe UI Emoji" w:hAnsi="Segoe UI Emoji" w:cs="Segoe UI Emoji"/>
+          <w:b/>
+          <w:bCs/>
+        </w:rPr>
+        <w:t>️</w:t>
+      </w:r>
+      <w:r>
+        <w:rPr>
+          <w:b/>
+          <w:bCs/>
+          <w:lang w:val="en-US"/>
+        </w:rPr>
+        <w:t xml:space="preserve"> Final Component File Structure</w:t>
+      </w:r>
+    </w:p>
+    <w:p>
+      <w:pPr>
+        <w:rPr>
+          <w:b/>
+          <w:bCs/>
+          <w:lang w:val="en-US"/>
+        </w:rPr>
+      </w:pPr>
+      <w:r>
+        <w:rPr>
+          <w:b/>
+          <w:bCs/>
+          <w:lang w:val="en-US"/>
+        </w:rPr>
+        <w:t xml:space="preserve">The application files are located in the root directory and a components sub-folder, adhering to your request to remove the </w:t>
+      </w:r>
+      <w:proofErr w:type="spellStart"/>
+      <w:r>
+        <w:rPr>
+          <w:b/>
+          <w:bCs/>
+          <w:lang w:val="en-US"/>
+        </w:rPr>
+        <w:t>src</w:t>
+      </w:r>
+      <w:proofErr w:type="spellEnd"/>
+      <w:r>
+        <w:rPr>
+          <w:b/>
+          <w:bCs/>
+          <w:lang w:val="en-US"/>
+        </w:rPr>
+        <w:t>/ wrapper.</w:t>
+      </w:r>
+    </w:p>
+    <w:p>
+      <w:pPr>
+        <w:rPr>
+          <w:b/>
+          <w:bCs/>
+          <w:lang w:val="en-US"/>
+        </w:rPr>
+      </w:pPr>
+      <w:r>
+        <w:rPr>
+          <w:b/>
+          <w:bCs/>
+          <w:lang w:val="en-US"/>
+        </w:rPr>
+        <w:t>/ (Root Directory)</w:t>
+      </w:r>
+    </w:p>
+    <w:p>
+      <w:pPr>
+        <w:rPr>
+          <w:b/>
+          <w:bCs/>
+          <w:lang w:val="en-US"/>
+        </w:rPr>
+      </w:pPr>
+      <w:r>
+        <w:rPr>
+          <w:rFonts w:ascii="MS Gothic" w:eastAsia="MS Gothic" w:hAnsi="MS Gothic" w:cs="MS Gothic" w:hint="eastAsia"/>
+          <w:b/>
+          <w:bCs/>
+          <w:lang w:val="en-US"/>
+        </w:rPr>
+        <w:t>├</w:t>
+      </w:r>
+      <w:r>
+        <w:rPr>
+          <w:rFonts w:ascii="Calibri" w:hAnsi="Calibri" w:cs="Calibri"/>
+          <w:b/>
+          <w:bCs/>
+          <w:lang w:val="en-US"/>
+        </w:rPr>
+        <w:t>──</w:t>
+      </w:r>
+      <w:r>
+        <w:rPr>
+          <w:b/>
+          <w:bCs/>
+          <w:lang w:val="en-US"/>
+        </w:rPr>
+        <w:t xml:space="preserve"> components/</w:t>
+      </w:r>
+    </w:p>
+    <w:p>
+      <w:pPr>
+        <w:rPr>
+          <w:b/>
+          <w:bCs/>
+          <w:lang w:val="en-US"/>
+        </w:rPr>
+      </w:pPr>
+      <w:r>
+        <w:rPr>
+          <w:b/>
+          <w:bCs/>
+          <w:lang w:val="en-US"/>
+        </w:rPr>
+        <w:t xml:space="preserve">│   </w:t>
+      </w:r>
+      <w:r>
+        <w:rPr>
+          <w:rFonts w:ascii="MS Gothic" w:eastAsia="MS Gothic" w:hAnsi="MS Gothic" w:cs="MS Gothic" w:hint="eastAsia"/>
+          <w:b/>
+          <w:bCs/>
+          <w:lang w:val="en-US"/>
+        </w:rPr>
+        <w:t>├</w:t>
+      </w:r>
+      <w:r>
+        <w:rPr>
+          <w:rFonts w:ascii="Calibri" w:hAnsi="Calibri" w:cs="Calibri"/>
+          <w:b/>
+          <w:bCs/>
+          <w:lang w:val="en-US"/>
+        </w:rPr>
+        <w:t>──</w:t>
+      </w:r>
+      <w:r>
+        <w:rPr>
+          <w:b/>
+          <w:bCs/>
+          <w:lang w:val="en-US"/>
+        </w:rPr>
+        <w:t xml:space="preserve"> </w:t>
+      </w:r>
+      <w:proofErr w:type="spellStart"/>
+      <w:r>
+        <w:rPr>
+          <w:b/>
+          <w:bCs/>
+          <w:lang w:val="en-US"/>
+        </w:rPr>
+        <w:t>ToDoApp.jsx</w:t>
+      </w:r>
+      <w:proofErr w:type="spellEnd"/>
+      <w:r>
+        <w:rPr>
+          <w:b/>
+          <w:bCs/>
+          <w:lang w:val="en-US"/>
+        </w:rPr>
+        <w:t xml:space="preserve">         // Main container. Manages task state and layout.</w:t>
+      </w:r>
+    </w:p>
+    <w:p>
+      <w:pPr>
+        <w:rPr>
+          <w:b/>
+          <w:bCs/>
+          <w:lang w:val="en-US"/>
+        </w:rPr>
+      </w:pPr>
+      <w:r>
+        <w:rPr>
+          <w:b/>
+          <w:bCs/>
+          <w:lang w:val="en-US"/>
+        </w:rPr>
+        <w:t xml:space="preserve">│   </w:t>
+      </w:r>
+      <w:r>
+        <w:rPr>
+          <w:rFonts w:ascii="MS Gothic" w:eastAsia="MS Gothic" w:hAnsi="MS Gothic" w:cs="MS Gothic" w:hint="eastAsia"/>
+          <w:b/>
+          <w:bCs/>
+          <w:lang w:val="en-US"/>
+        </w:rPr>
+        <w:t>├</w:t>
+      </w:r>
+      <w:r>
+        <w:rPr>
+          <w:rFonts w:ascii="Calibri" w:hAnsi="Calibri" w:cs="Calibri"/>
+          <w:b/>
+          <w:bCs/>
+          <w:lang w:val="en-US"/>
+        </w:rPr>
+        <w:t>──</w:t>
+      </w:r>
+      <w:r>
+        <w:rPr>
+          <w:b/>
+          <w:bCs/>
+          <w:lang w:val="en-US"/>
+        </w:rPr>
+        <w:t xml:space="preserve"> </w:t>
+      </w:r>
+      <w:proofErr w:type="spellStart"/>
+      <w:r>
+        <w:rPr>
+          <w:b/>
+          <w:bCs/>
+          <w:lang w:val="en-US"/>
+        </w:rPr>
+        <w:t>TaskInput.jsx</w:t>
+      </w:r>
+      <w:proofErr w:type="spellEnd"/>
+      <w:r>
+        <w:rPr>
+          <w:b/>
+          <w:bCs/>
+          <w:lang w:val="en-US"/>
+        </w:rPr>
+        <w:t xml:space="preserve">       // Input field and "Add" button.</w:t>
+      </w:r>
+    </w:p>
+    <w:p>
+      <w:pPr>
+        <w:rPr>
+          <w:b/>
+          <w:bCs/>
+          <w:lang w:val="en-US"/>
+        </w:rPr>
+      </w:pPr>
+      <w:r>
+        <w:rPr>
+          <w:b/>
+          <w:bCs/>
+          <w:lang w:val="en-US"/>
+        </w:rPr>
+        <w:t xml:space="preserve">│   </w:t>
+      </w:r>
+      <w:r>
+        <w:rPr>
+          <w:rFonts w:ascii="MS Gothic" w:eastAsia="MS Gothic" w:hAnsi="MS Gothic" w:cs="MS Gothic" w:hint="eastAsia"/>
+          <w:b/>
+          <w:bCs/>
+          <w:lang w:val="en-US"/>
+        </w:rPr>
+        <w:t>├</w:t>
+      </w:r>
+      <w:r>
+        <w:rPr>
+          <w:rFonts w:ascii="Calibri" w:hAnsi="Calibri" w:cs="Calibri"/>
+          <w:b/>
+          <w:bCs/>
+          <w:lang w:val="en-US"/>
+        </w:rPr>
+        <w:t>──</w:t>
+      </w:r>
+      <w:r>
+        <w:rPr>
+          <w:b/>
+          <w:bCs/>
+          <w:lang w:val="en-US"/>
+        </w:rPr>
+        <w:t xml:space="preserve"> </w:t>
+      </w:r>
+      <w:proofErr w:type="spellStart"/>
+      <w:r>
+        <w:rPr>
+          <w:b/>
+          <w:bCs/>
+          <w:lang w:val="en-US"/>
+        </w:rPr>
+        <w:t>TaskList.jsx</w:t>
+      </w:r>
+      <w:proofErr w:type="spellEnd"/>
+      <w:r>
+        <w:rPr>
+          <w:b/>
+          <w:bCs/>
+          <w:lang w:val="en-US"/>
+        </w:rPr>
+        <w:t xml:space="preserve">        // Maps through the tasks array.</w:t>
+      </w:r>
+    </w:p>
+    <w:p>
+      <w:pPr>
+        <w:rPr>
+          <w:b/>
+          <w:bCs/>
+          <w:lang w:val="en-US"/>
+        </w:rPr>
+      </w:pPr>
+      <w:r>
+        <w:rPr>
+          <w:b/>
+          <w:bCs/>
+          <w:lang w:val="en-US"/>
+        </w:rPr>
+        <w:t xml:space="preserve">│   └── </w:t>
+      </w:r>
+      <w:proofErr w:type="spellStart"/>
+      <w:r>
+        <w:rPr>
+          <w:b/>
+          <w:bCs/>
+          <w:lang w:val="en-US"/>
+        </w:rPr>
+        <w:t>TaskItem.jsx</w:t>
+      </w:r>
+      <w:proofErr w:type="spellEnd"/>
+      <w:r>
+        <w:rPr>
+          <w:b/>
+          <w:bCs/>
+          <w:lang w:val="en-US"/>
+        </w:rPr>
+        <w:t xml:space="preserve">        // Displays a single task and its "Delete" button.</w:t>
+      </w:r>
+    </w:p>
+    <w:p>
+      <w:pPr>
+        <w:rPr>
+          <w:b/>
+          <w:bCs/>
+          <w:lang w:val="en-US"/>
+        </w:rPr>
+      </w:pPr>
+      <w:r>
+        <w:rPr>
+          <w:rFonts w:ascii="MS Gothic" w:eastAsia="MS Gothic" w:hAnsi="MS Gothic" w:cs="MS Gothic" w:hint="eastAsia"/>
+          <w:b/>
+          <w:bCs/>
+          <w:lang w:val="en-US"/>
+        </w:rPr>
+        <w:t>├</w:t>
+      </w:r>
+      <w:r>
+        <w:rPr>
+          <w:rFonts w:ascii="Calibri" w:hAnsi="Calibri" w:cs="Calibri"/>
+          <w:b/>
+          <w:bCs/>
+          <w:lang w:val="en-US"/>
+        </w:rPr>
+        <w:t>──</w:t>
+      </w:r>
+      <w:r>
+        <w:rPr>
+          <w:b/>
+          <w:bCs/>
+          <w:lang w:val="en-US"/>
+        </w:rPr>
+        <w:t xml:space="preserve"> index.css               // Global styles.</w:t>
+      </w:r>
+    </w:p>
+    <w:p>
+      <w:pPr>
+        <w:rPr>
+          <w:b/>
+          <w:bCs/>
+          <w:lang w:val="en-US"/>
+        </w:rPr>
+      </w:pPr>
+      <w:r>
+        <w:rPr>
+          <w:rFonts w:ascii="MS Gothic" w:eastAsia="MS Gothic" w:hAnsi="MS Gothic" w:cs="MS Gothic" w:hint="eastAsia"/>
+          <w:b/>
+          <w:bCs/>
+          <w:lang w:val="en-US"/>
+        </w:rPr>
+        <w:lastRenderedPageBreak/>
+        <w:t>├</w:t>
+      </w:r>
+      <w:r>
+        <w:rPr>
+          <w:rFonts w:ascii="Calibri" w:hAnsi="Calibri" w:cs="Calibri"/>
+          <w:b/>
+          <w:bCs/>
+          <w:lang w:val="en-US"/>
+        </w:rPr>
+        <w:t>──</w:t>
+      </w:r>
+      <w:r>
+        <w:rPr>
+          <w:b/>
+          <w:bCs/>
+          <w:lang w:val="en-US"/>
+        </w:rPr>
+        <w:t xml:space="preserve"> </w:t>
+      </w:r>
+      <w:proofErr w:type="spellStart"/>
+      <w:r>
+        <w:rPr>
+          <w:b/>
+          <w:bCs/>
+          <w:lang w:val="en-US"/>
+        </w:rPr>
+        <w:t>App.jsx</w:t>
+      </w:r>
+      <w:proofErr w:type="spellEnd"/>
+      <w:r>
+        <w:rPr>
+          <w:b/>
+          <w:bCs/>
+          <w:lang w:val="en-US"/>
+        </w:rPr>
+        <w:t xml:space="preserve">                 // Renders the </w:t>
+      </w:r>
+      <w:proofErr w:type="spellStart"/>
+      <w:r>
+        <w:rPr>
+          <w:b/>
+          <w:bCs/>
+          <w:lang w:val="en-US"/>
+        </w:rPr>
+        <w:t>ToDoApp</w:t>
+      </w:r>
+      <w:proofErr w:type="spellEnd"/>
+      <w:r>
+        <w:rPr>
+          <w:b/>
+          <w:bCs/>
+          <w:lang w:val="en-US"/>
+        </w:rPr>
+        <w:t xml:space="preserve"> component.</w:t>
+      </w:r>
+    </w:p>
+    <w:p>
+      <w:pPr>
+        <w:rPr>
+          <w:b/>
+          <w:bCs/>
+          <w:lang w:val="en-US"/>
+        </w:rPr>
+      </w:pPr>
+      <w:r>
+        <w:rPr>
+          <w:rFonts w:ascii="MS Gothic" w:eastAsia="MS Gothic" w:hAnsi="MS Gothic" w:cs="MS Gothic" w:hint="eastAsia"/>
+          <w:b/>
+          <w:bCs/>
+          <w:lang w:val="en-US"/>
+        </w:rPr>
+        <w:t>├</w:t>
+      </w:r>
+      <w:r>
+        <w:rPr>
+          <w:rFonts w:ascii="Calibri" w:hAnsi="Calibri" w:cs="Calibri"/>
+          <w:b/>
+          <w:bCs/>
+          <w:lang w:val="en-US"/>
+        </w:rPr>
+        <w:t>──</w:t>
+      </w:r>
+      <w:r>
+        <w:rPr>
+          <w:b/>
+          <w:bCs/>
+          <w:lang w:val="en-US"/>
+        </w:rPr>
+        <w:t xml:space="preserve"> </w:t>
+      </w:r>
+      <w:proofErr w:type="spellStart"/>
+      <w:r>
+        <w:rPr>
+          <w:b/>
+          <w:bCs/>
+          <w:lang w:val="en-US"/>
+        </w:rPr>
+        <w:t>main.jsx</w:t>
+      </w:r>
+      <w:proofErr w:type="spellEnd"/>
+      <w:r>
+        <w:rPr>
+          <w:b/>
+          <w:bCs/>
+          <w:lang w:val="en-US"/>
+        </w:rPr>
+        <w:t xml:space="preserve">                // Renders the root React component.</w:t>
+      </w:r>
+    </w:p>
+    <w:p>
+      <w:pPr>
+        <w:rPr>
+          <w:b/>
+          <w:bCs/>
+          <w:lang w:val="en-US"/>
+        </w:rPr>
+      </w:pPr>
+      <w:r>
+        <w:rPr>
+          <w:rFonts w:ascii="MS Gothic" w:eastAsia="MS Gothic" w:hAnsi="MS Gothic" w:cs="MS Gothic" w:hint="eastAsia"/>
+          <w:b/>
+          <w:bCs/>
+          <w:lang w:val="en-US"/>
+        </w:rPr>
+        <w:t>├</w:t>
+      </w:r>
+      <w:r>
+        <w:rPr>
+          <w:rFonts w:ascii="Calibri" w:hAnsi="Calibri" w:cs="Calibri"/>
+          <w:b/>
+          <w:bCs/>
+          <w:lang w:val="en-US"/>
+        </w:rPr>
+        <w:t>──</w:t>
+      </w:r>
+      <w:r>
+        <w:rPr>
+          <w:b/>
+          <w:bCs/>
+          <w:lang w:val="en-US"/>
+        </w:rPr>
+        <w:t xml:space="preserve"> </w:t>
+      </w:r>
+      <w:proofErr w:type="spellStart"/>
+      <w:proofErr w:type="gramStart"/>
+      <w:r>
+        <w:rPr>
+          <w:b/>
+          <w:bCs/>
+          <w:lang w:val="en-US"/>
+        </w:rPr>
+        <w:t>package.json</w:t>
+      </w:r>
+      <w:proofErr w:type="spellEnd"/>
+      <w:proofErr w:type="gramEnd"/>
+      <w:r>
+        <w:rPr>
+          <w:b/>
+          <w:bCs/>
+          <w:lang w:val="en-US"/>
+        </w:rPr>
+        <w:t xml:space="preserve">            </w:t>
+      </w:r>
+    </w:p>
+    <w:p>
+      <w:pPr>
+        <w:rPr>
+          <w:b/>
+          <w:bCs/>
+          <w:lang w:val="en-US"/>
+        </w:rPr>
+      </w:pPr>
+      <w:r>
+        <w:rPr>
+          <w:b/>
+          <w:bCs/>
+          <w:lang w:val="en-US"/>
+        </w:rPr>
+        <w:t>└── ... (other config files)</w:t>
+      </w:r>
+    </w:p>
+    <w:p>
+      <w:pPr>
+        <w:rPr>
+          <w:lang w:val="en-US"/>
+        </w:rPr>
+      </w:pPr>
+      <w:r>
+        <w:rPr>
+          <w:noProof/>
+        </w:rPr>
+        <w:drawing>
+          <wp:inline distT="0" distB="0" distL="0" distR="0" wp14:anchorId="5DDAF972" wp14:editId="45EA2E75">
+            <wp:extent cx="5400040" cy="5039995"/>
+            <wp:effectExtent l="0" t="0" r="0" b="8255"/>
+            <wp:docPr id="1002661658" name="Imagem 1"/>
+            <wp:cNvGraphicFramePr>
+              <a:graphicFrameLocks xmlns:a="http://schemas.openxmlformats.org/drawingml/2006/main" noChangeAspect="1"/>
+            </wp:cNvGraphicFramePr>
+            <a:graphic xmlns:a="http://schemas.openxmlformats.org/drawingml/2006/main">
+              <a:graphicData uri="http://schemas.openxmlformats.org/drawingml/2006/picture">
+                <pic:pic xmlns:pic="http://schemas.openxmlformats.org/drawingml/2006/picture">
+                  <pic:nvPicPr>
+                    <pic:cNvPr id="1002661658" name=""/>
+                    <pic:cNvPicPr/>
+                  </pic:nvPicPr>
+                  <pic:blipFill>
+                    <a:blip r:embed="rId8"/>
+                    <a:stretch>
+                      <a:fillRect/>
+                    </a:stretch>
+                  </pic:blipFill>
+                  <pic:spPr>
+                    <a:xfrm>
+                      <a:off x="0" y="0"/>
+                      <a:ext cx="5400040" cy="5039995"/>
+                    </a:xfrm>
+                    <a:prstGeom prst="rect">
+                      <a:avLst/>
+                    </a:prstGeom>
+                  </pic:spPr>
+                </pic:pic>
+              </a:graphicData>
+            </a:graphic>
+          </wp:inline>
+        </w:drawing>
+      </w:r>
+      <w:r>
+        <w:rPr>
+          <w:noProof/>
+        </w:rPr>
+        <w:t xml:space="preserve"> </w:t>
+      </w:r>
+      <w:r>
+        <w:rPr>
+          <w:noProof/>
+        </w:rPr>
+        <w:drawing>
+          <wp:inline distT="0" distB="0" distL="0" distR="0" wp14:anchorId="47814424" wp14:editId="14F20649">
+            <wp:extent cx="5400040" cy="2328545"/>
+            <wp:effectExtent l="0" t="0" r="0" b="0"/>
+            <wp:docPr id="1040353046" name="Imagem 1"/>
+            <wp:cNvGraphicFramePr>
+              <a:graphicFrameLocks xmlns:a="http://schemas.openxmlformats.org/drawingml/2006/main" noChangeAspect="1"/>
+            </wp:cNvGraphicFramePr>
+            <a:graphic xmlns:a="http://schemas.openxmlformats.org/drawingml/2006/main">
+              <a:graphicData uri="http://schemas.openxmlformats.org/drawingml/2006/picture">
+                <pic:pic xmlns:pic="http://schemas.openxmlformats.org/drawingml/2006/picture">
+                  <pic:nvPicPr>
+                    <pic:cNvPr id="1040353046" name=""/>
+                    <pic:cNvPicPr/>
+                  </pic:nvPicPr>
+                  <pic:blipFill>
+                    <a:blip r:embed="rId9"/>
+                    <a:stretch>
+                      <a:fillRect/>
+                    </a:stretch>
+                  </pic:blipFill>
+                  <pic:spPr>
+                    <a:xfrm>
+                      <a:off x="0" y="0"/>
+                      <a:ext cx="5400040" cy="2328545"/>
+                    </a:xfrm>
+                    <a:prstGeom prst="rect">
+                      <a:avLst/>
+                    </a:prstGeom>
+                  </pic:spPr>
+                </pic:pic>
+              </a:graphicData>
+            </a:graphic>
+          </wp:inline>
+        </w:drawing>
+      </w:r>
     </w:p>
     <w:p>
       <w:pPr>
@@ -1359,8 +4249,464 @@
       </w:pPr>
     </w:lvl>
   </w:abstractNum>
+  <w:abstractNum w:abstractNumId="1" w15:restartNumberingAfterBreak="0">
+    <w:nsid w:val="2BB57B68"/>
+    <w:multiLevelType w:val="multilevel"/>
+    <w:tmpl w:val="4036D750"/>
+    <w:lvl w:ilvl="0">
+      <w:start w:val="1"/>
+      <w:numFmt w:val="bullet"/>
+      <w:lvlText w:val=""/>
+      <w:lvlJc w:val="left"/>
+      <w:pPr>
+        <w:tabs>
+          <w:tab w:val="num" w:pos="720"/>
+        </w:tabs>
+        <w:ind w:left="720" w:hanging="360"/>
+      </w:pPr>
+      <w:rPr>
+        <w:rFonts w:ascii="Symbol" w:hAnsi="Symbol" w:hint="default"/>
+        <w:sz w:val="20"/>
+      </w:rPr>
+    </w:lvl>
+    <w:lvl w:ilvl="1" w:tentative="1">
+      <w:start w:val="1"/>
+      <w:numFmt w:val="bullet"/>
+      <w:lvlText w:val="o"/>
+      <w:lvlJc w:val="left"/>
+      <w:pPr>
+        <w:tabs>
+          <w:tab w:val="num" w:pos="1440"/>
+        </w:tabs>
+        <w:ind w:left="1440" w:hanging="360"/>
+      </w:pPr>
+      <w:rPr>
+        <w:rFonts w:ascii="Courier New" w:hAnsi="Courier New" w:hint="default"/>
+        <w:sz w:val="20"/>
+      </w:rPr>
+    </w:lvl>
+    <w:lvl w:ilvl="2" w:tentative="1">
+      <w:start w:val="1"/>
+      <w:numFmt w:val="bullet"/>
+      <w:lvlText w:val=""/>
+      <w:lvlJc w:val="left"/>
+      <w:pPr>
+        <w:tabs>
+          <w:tab w:val="num" w:pos="2160"/>
+        </w:tabs>
+        <w:ind w:left="2160" w:hanging="360"/>
+      </w:pPr>
+      <w:rPr>
+        <w:rFonts w:ascii="Wingdings" w:hAnsi="Wingdings" w:hint="default"/>
+        <w:sz w:val="20"/>
+      </w:rPr>
+    </w:lvl>
+    <w:lvl w:ilvl="3" w:tentative="1">
+      <w:start w:val="1"/>
+      <w:numFmt w:val="bullet"/>
+      <w:lvlText w:val=""/>
+      <w:lvlJc w:val="left"/>
+      <w:pPr>
+        <w:tabs>
+          <w:tab w:val="num" w:pos="2880"/>
+        </w:tabs>
+        <w:ind w:left="2880" w:hanging="360"/>
+      </w:pPr>
+      <w:rPr>
+        <w:rFonts w:ascii="Wingdings" w:hAnsi="Wingdings" w:hint="default"/>
+        <w:sz w:val="20"/>
+      </w:rPr>
+    </w:lvl>
+    <w:lvl w:ilvl="4" w:tentative="1">
+      <w:start w:val="1"/>
+      <w:numFmt w:val="bullet"/>
+      <w:lvlText w:val=""/>
+      <w:lvlJc w:val="left"/>
+      <w:pPr>
+        <w:tabs>
+          <w:tab w:val="num" w:pos="3600"/>
+        </w:tabs>
+        <w:ind w:left="3600" w:hanging="360"/>
+      </w:pPr>
+      <w:rPr>
+        <w:rFonts w:ascii="Wingdings" w:hAnsi="Wingdings" w:hint="default"/>
+        <w:sz w:val="20"/>
+      </w:rPr>
+    </w:lvl>
+    <w:lvl w:ilvl="5" w:tentative="1">
+      <w:start w:val="1"/>
+      <w:numFmt w:val="bullet"/>
+      <w:lvlText w:val=""/>
+      <w:lvlJc w:val="left"/>
+      <w:pPr>
+        <w:tabs>
+          <w:tab w:val="num" w:pos="4320"/>
+        </w:tabs>
+        <w:ind w:left="4320" w:hanging="360"/>
+      </w:pPr>
+      <w:rPr>
+        <w:rFonts w:ascii="Wingdings" w:hAnsi="Wingdings" w:hint="default"/>
+        <w:sz w:val="20"/>
+      </w:rPr>
+    </w:lvl>
+    <w:lvl w:ilvl="6" w:tentative="1">
+      <w:start w:val="1"/>
+      <w:numFmt w:val="bullet"/>
+      <w:lvlText w:val=""/>
+      <w:lvlJc w:val="left"/>
+      <w:pPr>
+        <w:tabs>
+          <w:tab w:val="num" w:pos="5040"/>
+        </w:tabs>
+        <w:ind w:left="5040" w:hanging="360"/>
+      </w:pPr>
+      <w:rPr>
+        <w:rFonts w:ascii="Wingdings" w:hAnsi="Wingdings" w:hint="default"/>
+        <w:sz w:val="20"/>
+      </w:rPr>
+    </w:lvl>
+    <w:lvl w:ilvl="7" w:tentative="1">
+      <w:start w:val="1"/>
+      <w:numFmt w:val="bullet"/>
+      <w:lvlText w:val=""/>
+      <w:lvlJc w:val="left"/>
+      <w:pPr>
+        <w:tabs>
+          <w:tab w:val="num" w:pos="5760"/>
+        </w:tabs>
+        <w:ind w:left="5760" w:hanging="360"/>
+      </w:pPr>
+      <w:rPr>
+        <w:rFonts w:ascii="Wingdings" w:hAnsi="Wingdings" w:hint="default"/>
+        <w:sz w:val="20"/>
+      </w:rPr>
+    </w:lvl>
+    <w:lvl w:ilvl="8" w:tentative="1">
+      <w:start w:val="1"/>
+      <w:numFmt w:val="bullet"/>
+      <w:lvlText w:val=""/>
+      <w:lvlJc w:val="left"/>
+      <w:pPr>
+        <w:tabs>
+          <w:tab w:val="num" w:pos="6480"/>
+        </w:tabs>
+        <w:ind w:left="6480" w:hanging="360"/>
+      </w:pPr>
+      <w:rPr>
+        <w:rFonts w:ascii="Wingdings" w:hAnsi="Wingdings" w:hint="default"/>
+        <w:sz w:val="20"/>
+      </w:rPr>
+    </w:lvl>
+  </w:abstractNum>
+  <w:abstractNum w:abstractNumId="2" w15:restartNumberingAfterBreak="0">
+    <w:nsid w:val="457E371D"/>
+    <w:multiLevelType w:val="multilevel"/>
+    <w:tmpl w:val="18F274F6"/>
+    <w:lvl w:ilvl="0">
+      <w:start w:val="1"/>
+      <w:numFmt w:val="bullet"/>
+      <w:lvlText w:val=""/>
+      <w:lvlJc w:val="left"/>
+      <w:pPr>
+        <w:tabs>
+          <w:tab w:val="num" w:pos="720"/>
+        </w:tabs>
+        <w:ind w:left="720" w:hanging="360"/>
+      </w:pPr>
+      <w:rPr>
+        <w:rFonts w:ascii="Symbol" w:hAnsi="Symbol" w:hint="default"/>
+        <w:sz w:val="20"/>
+      </w:rPr>
+    </w:lvl>
+    <w:lvl w:ilvl="1" w:tentative="1">
+      <w:start w:val="1"/>
+      <w:numFmt w:val="bullet"/>
+      <w:lvlText w:val="o"/>
+      <w:lvlJc w:val="left"/>
+      <w:pPr>
+        <w:tabs>
+          <w:tab w:val="num" w:pos="1440"/>
+        </w:tabs>
+        <w:ind w:left="1440" w:hanging="360"/>
+      </w:pPr>
+      <w:rPr>
+        <w:rFonts w:ascii="Courier New" w:hAnsi="Courier New" w:hint="default"/>
+        <w:sz w:val="20"/>
+      </w:rPr>
+    </w:lvl>
+    <w:lvl w:ilvl="2" w:tentative="1">
+      <w:start w:val="1"/>
+      <w:numFmt w:val="bullet"/>
+      <w:lvlText w:val=""/>
+      <w:lvlJc w:val="left"/>
+      <w:pPr>
+        <w:tabs>
+          <w:tab w:val="num" w:pos="2160"/>
+        </w:tabs>
+        <w:ind w:left="2160" w:hanging="360"/>
+      </w:pPr>
+      <w:rPr>
+        <w:rFonts w:ascii="Wingdings" w:hAnsi="Wingdings" w:hint="default"/>
+        <w:sz w:val="20"/>
+      </w:rPr>
+    </w:lvl>
+    <w:lvl w:ilvl="3" w:tentative="1">
+      <w:start w:val="1"/>
+      <w:numFmt w:val="bullet"/>
+      <w:lvlText w:val=""/>
+      <w:lvlJc w:val="left"/>
+      <w:pPr>
+        <w:tabs>
+          <w:tab w:val="num" w:pos="2880"/>
+        </w:tabs>
+        <w:ind w:left="2880" w:hanging="360"/>
+      </w:pPr>
+      <w:rPr>
+        <w:rFonts w:ascii="Wingdings" w:hAnsi="Wingdings" w:hint="default"/>
+        <w:sz w:val="20"/>
+      </w:rPr>
+    </w:lvl>
+    <w:lvl w:ilvl="4" w:tentative="1">
+      <w:start w:val="1"/>
+      <w:numFmt w:val="bullet"/>
+      <w:lvlText w:val=""/>
+      <w:lvlJc w:val="left"/>
+      <w:pPr>
+        <w:tabs>
+          <w:tab w:val="num" w:pos="3600"/>
+        </w:tabs>
+        <w:ind w:left="3600" w:hanging="360"/>
+      </w:pPr>
+      <w:rPr>
+        <w:rFonts w:ascii="Wingdings" w:hAnsi="Wingdings" w:hint="default"/>
+        <w:sz w:val="20"/>
+      </w:rPr>
+    </w:lvl>
+    <w:lvl w:ilvl="5" w:tentative="1">
+      <w:start w:val="1"/>
+      <w:numFmt w:val="bullet"/>
+      <w:lvlText w:val=""/>
+      <w:lvlJc w:val="left"/>
+      <w:pPr>
+        <w:tabs>
+          <w:tab w:val="num" w:pos="4320"/>
+        </w:tabs>
+        <w:ind w:left="4320" w:hanging="360"/>
+      </w:pPr>
+      <w:rPr>
+        <w:rFonts w:ascii="Wingdings" w:hAnsi="Wingdings" w:hint="default"/>
+        <w:sz w:val="20"/>
+      </w:rPr>
+    </w:lvl>
+    <w:lvl w:ilvl="6" w:tentative="1">
+      <w:start w:val="1"/>
+      <w:numFmt w:val="bullet"/>
+      <w:lvlText w:val=""/>
+      <w:lvlJc w:val="left"/>
+      <w:pPr>
+        <w:tabs>
+          <w:tab w:val="num" w:pos="5040"/>
+        </w:tabs>
+        <w:ind w:left="5040" w:hanging="360"/>
+      </w:pPr>
+      <w:rPr>
+        <w:rFonts w:ascii="Wingdings" w:hAnsi="Wingdings" w:hint="default"/>
+        <w:sz w:val="20"/>
+      </w:rPr>
+    </w:lvl>
+    <w:lvl w:ilvl="7" w:tentative="1">
+      <w:start w:val="1"/>
+      <w:numFmt w:val="bullet"/>
+      <w:lvlText w:val=""/>
+      <w:lvlJc w:val="left"/>
+      <w:pPr>
+        <w:tabs>
+          <w:tab w:val="num" w:pos="5760"/>
+        </w:tabs>
+        <w:ind w:left="5760" w:hanging="360"/>
+      </w:pPr>
+      <w:rPr>
+        <w:rFonts w:ascii="Wingdings" w:hAnsi="Wingdings" w:hint="default"/>
+        <w:sz w:val="20"/>
+      </w:rPr>
+    </w:lvl>
+    <w:lvl w:ilvl="8" w:tentative="1">
+      <w:start w:val="1"/>
+      <w:numFmt w:val="bullet"/>
+      <w:lvlText w:val=""/>
+      <w:lvlJc w:val="left"/>
+      <w:pPr>
+        <w:tabs>
+          <w:tab w:val="num" w:pos="6480"/>
+        </w:tabs>
+        <w:ind w:left="6480" w:hanging="360"/>
+      </w:pPr>
+      <w:rPr>
+        <w:rFonts w:ascii="Wingdings" w:hAnsi="Wingdings" w:hint="default"/>
+        <w:sz w:val="20"/>
+      </w:rPr>
+    </w:lvl>
+  </w:abstractNum>
+  <w:abstractNum w:abstractNumId="3" w15:restartNumberingAfterBreak="0">
+    <w:nsid w:val="53785B21"/>
+    <w:multiLevelType w:val="multilevel"/>
+    <w:tmpl w:val="8018A95A"/>
+    <w:lvl w:ilvl="0">
+      <w:start w:val="1"/>
+      <w:numFmt w:val="bullet"/>
+      <w:lvlText w:val=""/>
+      <w:lvlJc w:val="left"/>
+      <w:pPr>
+        <w:tabs>
+          <w:tab w:val="num" w:pos="720"/>
+        </w:tabs>
+        <w:ind w:left="720" w:hanging="360"/>
+      </w:pPr>
+      <w:rPr>
+        <w:rFonts w:ascii="Symbol" w:hAnsi="Symbol" w:hint="default"/>
+        <w:sz w:val="20"/>
+      </w:rPr>
+    </w:lvl>
+    <w:lvl w:ilvl="1" w:tentative="1">
+      <w:start w:val="1"/>
+      <w:numFmt w:val="bullet"/>
+      <w:lvlText w:val="o"/>
+      <w:lvlJc w:val="left"/>
+      <w:pPr>
+        <w:tabs>
+          <w:tab w:val="num" w:pos="1440"/>
+        </w:tabs>
+        <w:ind w:left="1440" w:hanging="360"/>
+      </w:pPr>
+      <w:rPr>
+        <w:rFonts w:ascii="Courier New" w:hAnsi="Courier New" w:hint="default"/>
+        <w:sz w:val="20"/>
+      </w:rPr>
+    </w:lvl>
+    <w:lvl w:ilvl="2" w:tentative="1">
+      <w:start w:val="1"/>
+      <w:numFmt w:val="bullet"/>
+      <w:lvlText w:val=""/>
+      <w:lvlJc w:val="left"/>
+      <w:pPr>
+        <w:tabs>
+          <w:tab w:val="num" w:pos="2160"/>
+        </w:tabs>
+        <w:ind w:left="2160" w:hanging="360"/>
+      </w:pPr>
+      <w:rPr>
+        <w:rFonts w:ascii="Wingdings" w:hAnsi="Wingdings" w:hint="default"/>
+        <w:sz w:val="20"/>
+      </w:rPr>
+    </w:lvl>
+    <w:lvl w:ilvl="3" w:tentative="1">
+      <w:start w:val="1"/>
+      <w:numFmt w:val="bullet"/>
+      <w:lvlText w:val=""/>
+      <w:lvlJc w:val="left"/>
+      <w:pPr>
+        <w:tabs>
+          <w:tab w:val="num" w:pos="2880"/>
+        </w:tabs>
+        <w:ind w:left="2880" w:hanging="360"/>
+      </w:pPr>
+      <w:rPr>
+        <w:rFonts w:ascii="Wingdings" w:hAnsi="Wingdings" w:hint="default"/>
+        <w:sz w:val="20"/>
+      </w:rPr>
+    </w:lvl>
+    <w:lvl w:ilvl="4" w:tentative="1">
+      <w:start w:val="1"/>
+      <w:numFmt w:val="bullet"/>
+      <w:lvlText w:val=""/>
+      <w:lvlJc w:val="left"/>
+      <w:pPr>
+        <w:tabs>
+          <w:tab w:val="num" w:pos="3600"/>
+        </w:tabs>
+        <w:ind w:left="3600" w:hanging="360"/>
+      </w:pPr>
+      <w:rPr>
+        <w:rFonts w:ascii="Wingdings" w:hAnsi="Wingdings" w:hint="default"/>
+        <w:sz w:val="20"/>
+      </w:rPr>
+    </w:lvl>
+    <w:lvl w:ilvl="5" w:tentative="1">
+      <w:start w:val="1"/>
+      <w:numFmt w:val="bullet"/>
+      <w:lvlText w:val=""/>
+      <w:lvlJc w:val="left"/>
+      <w:pPr>
+        <w:tabs>
+          <w:tab w:val="num" w:pos="4320"/>
+        </w:tabs>
+        <w:ind w:left="4320" w:hanging="360"/>
+      </w:pPr>
+      <w:rPr>
+        <w:rFonts w:ascii="Wingdings" w:hAnsi="Wingdings" w:hint="default"/>
+        <w:sz w:val="20"/>
+      </w:rPr>
+    </w:lvl>
+    <w:lvl w:ilvl="6" w:tentative="1">
+      <w:start w:val="1"/>
+      <w:numFmt w:val="bullet"/>
+      <w:lvlText w:val=""/>
+      <w:lvlJc w:val="left"/>
+      <w:pPr>
+        <w:tabs>
+          <w:tab w:val="num" w:pos="5040"/>
+        </w:tabs>
+        <w:ind w:left="5040" w:hanging="360"/>
+      </w:pPr>
+      <w:rPr>
+        <w:rFonts w:ascii="Wingdings" w:hAnsi="Wingdings" w:hint="default"/>
+        <w:sz w:val="20"/>
+      </w:rPr>
+    </w:lvl>
+    <w:lvl w:ilvl="7" w:tentative="1">
+      <w:start w:val="1"/>
+      <w:numFmt w:val="bullet"/>
+      <w:lvlText w:val=""/>
+      <w:lvlJc w:val="left"/>
+      <w:pPr>
+        <w:tabs>
+          <w:tab w:val="num" w:pos="5760"/>
+        </w:tabs>
+        <w:ind w:left="5760" w:hanging="360"/>
+      </w:pPr>
+      <w:rPr>
+        <w:rFonts w:ascii="Wingdings" w:hAnsi="Wingdings" w:hint="default"/>
+        <w:sz w:val="20"/>
+      </w:rPr>
+    </w:lvl>
+    <w:lvl w:ilvl="8" w:tentative="1">
+      <w:start w:val="1"/>
+      <w:numFmt w:val="bullet"/>
+      <w:lvlText w:val=""/>
+      <w:lvlJc w:val="left"/>
+      <w:pPr>
+        <w:tabs>
+          <w:tab w:val="num" w:pos="6480"/>
+        </w:tabs>
+        <w:ind w:left="6480" w:hanging="360"/>
+      </w:pPr>
+      <w:rPr>
+        <w:rFonts w:ascii="Wingdings" w:hAnsi="Wingdings" w:hint="default"/>
+        <w:sz w:val="20"/>
+      </w:rPr>
+    </w:lvl>
+  </w:abstractNum>
   <w:num w:numId="1" w16cid:durableId="1046489011">
     <w:abstractNumId w:val="0"/>
+  </w:num>
+  <w:num w:numId="2" w16cid:durableId="1119567523">
+    <w:abstractNumId w:val="2"/>
+  </w:num>
+  <w:num w:numId="3" w16cid:durableId="827983135">
+    <w:abstractNumId w:val="3"/>
+  </w:num>
+  <w:num w:numId="4" w16cid:durableId="1495685834">
+    <w:abstractNumId w:val="1"/>
   </w:num>
 </w:numbering>
 </file>

</xml_diff>